<commit_message>
Update Documenation and Upload Coding Assignment PDF
</commit_message>
<xml_diff>
--- a/Spring-Week13_Coding-Assignment-3.docx
+++ b/Spring-Week13_Coding-Assignment-3.docx
@@ -69,6 +69,22 @@
           <w:bCs/>
         </w:rPr>
         <w:t>Video:</w:t>
+      </w:r>
+      <w:r>
+        <w:rPr>
+          <w:rFonts w:ascii="Calibri" w:hAnsi="Calibri"/>
+          <w:b/>
+          <w:bCs/>
+        </w:rPr>
+        <w:t xml:space="preserve"> </w:t>
+      </w:r>
+      <w:r>
+        <w:rPr>
+          <w:rFonts w:ascii="Calibri" w:hAnsi="Calibri"/>
+          <w:b/>
+          <w:bCs/>
+        </w:rPr>
+        <w:t>https://youtu.be/JfffFcJO2LI</w:t>
       </w:r>
     </w:p>
     <w:p>
@@ -270,25 +286,7 @@
           <w:sz w:val="20"/>
           <w:szCs w:val="20"/>
         </w:rPr>
-        <w:t>s assignment and push your completed code to the repo, including your entire Maven Project Directory (e.g., jeep-sales) and any additional files (e.g. .</w:t>
-      </w:r>
-      <w:proofErr w:type="spellStart"/>
-      <w:r>
-        <w:rPr>
-          <w:rFonts w:ascii="Calibri" w:hAnsi="Calibri" w:cs="Calibri"/>
-          <w:sz w:val="20"/>
-          <w:szCs w:val="20"/>
-        </w:rPr>
-        <w:t>sql</w:t>
-      </w:r>
-      <w:proofErr w:type="spellEnd"/>
-      <w:r>
-        <w:rPr>
-          <w:rFonts w:ascii="Calibri" w:hAnsi="Calibri" w:cs="Calibri"/>
-          <w:sz w:val="20"/>
-          <w:szCs w:val="20"/>
-        </w:rPr>
-        <w:t xml:space="preserve"> files) that you create.  In addition, screenshot your ERD and push the screenshot to your GitHub repo.</w:t>
+        <w:t>s assignment and push your completed code to the repo, including your entire Maven Project Directory (e.g., jeep-sales) and any additional files (e.g. .sql files) that you create.  In addition, screenshot your ERD and push the screenshot to your GitHub repo.</w:t>
       </w:r>
     </w:p>
     <w:p>
@@ -890,21 +888,7 @@
             <w14:miter w14:lim="400000"/>
           </w14:textOutline>
         </w:rPr>
-        <w:t>—————————————————————————————————————</w:t>
-      </w:r>
-      <w:r>
-        <w:rPr>
-          <w:rFonts w:ascii="Calibri" w:hAnsi="Calibri"/>
-          <w:b/>
-          <w:bCs/>
-          <w:u w:color="000000"/>
-          <w14:textOutline w14:w="12700" w14:cap="flat" w14:cmpd="sng" w14:algn="ctr">
-            <w14:noFill/>
-            <w14:prstDash w14:val="solid"/>
-            <w14:miter w14:lim="400000"/>
-          </w14:textOutline>
-        </w:rPr>
-        <w:t>—————</w:t>
+        <w:t>——————————————————————————————————————————</w:t>
       </w:r>
     </w:p>
     <w:p>
@@ -1026,10 +1010,7 @@
         <w:t>Here's a hint:</w:t>
       </w:r>
       <w:r>
-        <w:t xml:space="preserve"> make sure you are running a version of Java that is 11+.</w:t>
-      </w:r>
-      <w:r>
-        <w:t xml:space="preserve"> To get the version, open a Windows </w:t>
+        <w:t xml:space="preserve"> make sure you are running a version of Java that is 11+. To get the version, open a Windows </w:t>
       </w:r>
       <w:r>
         <w:t>Command Prompt</w:t>
@@ -1053,25 +1034,11 @@
           <w:rPr>
             <w:rStyle w:val="Hyperlink0"/>
           </w:rPr>
-          <w:t>https://docs.aws.amazon</w:t>
-        </w:r>
-        <w:r>
-          <w:rPr>
-            <w:rStyle w:val="Hyperlink0"/>
-          </w:rPr>
-          <w:t>.com/corretto/latest/corretto-11-ug/downloads-list.html</w:t>
+          <w:t>https://docs.aws.amazon.com/corretto/latest/corretto-11-ug/downloads-list.html</w:t>
         </w:r>
       </w:hyperlink>
       <w:r>
-        <w:t>. Pick the .</w:t>
-      </w:r>
-      <w:proofErr w:type="spellStart"/>
-      <w:r>
-        <w:t>msi</w:t>
-      </w:r>
-      <w:proofErr w:type="spellEnd"/>
-      <w:r>
-        <w:t xml:space="preserve"> installer version (Windows) or the .pkg version (Mac).</w:t>
+        <w:t>. Pick the .msi installer version (Windows) or the .pkg version (Mac).</w:t>
       </w:r>
     </w:p>
     <w:p>
@@ -1152,23 +1119,13 @@
       <w:r>
         <w:t xml:space="preserve">Create a Maven project named </w:t>
       </w:r>
-      <w:proofErr w:type="spellStart"/>
       <w:r>
         <w:rPr>
           <w:rFonts w:ascii="Consolas" w:eastAsia="Consolas" w:hAnsi="Consolas" w:cs="Consolas"/>
           <w:sz w:val="20"/>
           <w:szCs w:val="20"/>
         </w:rPr>
-        <w:t>JeepSales</w:t>
-      </w:r>
-      <w:proofErr w:type="spellEnd"/>
-      <w:r>
-        <w:rPr>
-          <w:rFonts w:ascii="Consolas" w:eastAsia="Consolas" w:hAnsi="Consolas" w:cs="Consolas"/>
-          <w:sz w:val="20"/>
-          <w:szCs w:val="20"/>
-        </w:rPr>
-        <w:t xml:space="preserve"> </w:t>
+        <w:t xml:space="preserve">JeepSales </w:t>
       </w:r>
       <w:r>
         <w:t xml:space="preserve">as described in the video. </w:t>
@@ -1183,10 +1140,7 @@
         </w:numPr>
       </w:pPr>
       <w:r>
-        <w:t xml:space="preserve">In Spring Tool Suite, click the "File" menu. Select </w:t>
-      </w:r>
-      <w:r>
-        <w:t>"New/Project…". In the popup, expand "Maven" and select "Maven Project". Click "Next".</w:t>
+        <w:t>In Spring Tool Suite, click the "File" menu. Select "New/Project…". In the popup, expand "Maven" and select "Maven Project". Click "Next".</w:t>
       </w:r>
     </w:p>
     <w:p>
@@ -1295,8 +1249,6 @@
               <w:pStyle w:val="Body"/>
               <w:spacing w:before="120" w:after="120" w:line="240" w:lineRule="auto"/>
             </w:pPr>
-            <w:proofErr w:type="spellStart"/>
-            <w:proofErr w:type="gramStart"/>
             <w:r>
               <w:rPr>
                 <w:rFonts w:ascii="Calibri" w:hAnsi="Calibri"/>
@@ -1309,8 +1261,6 @@
               </w:rPr>
               <w:t>com.promineotech</w:t>
             </w:r>
-            <w:proofErr w:type="spellEnd"/>
-            <w:proofErr w:type="gramEnd"/>
           </w:p>
         </w:tc>
       </w:tr>
@@ -1403,10 +1353,7 @@
         <w:ind w:left="720"/>
       </w:pPr>
       <w:r>
-        <w:t xml:space="preserve">Click </w:t>
-      </w:r>
-      <w:r>
-        <w:t>"Finish".</w:t>
+        <w:t>Click "Finish".</w:t>
       </w:r>
     </w:p>
     <w:p>
@@ -1418,15 +1365,7 @@
         </w:numPr>
       </w:pPr>
       <w:r>
-        <w:t xml:space="preserve">Navigate to the Spring </w:t>
-      </w:r>
-      <w:proofErr w:type="spellStart"/>
-      <w:r>
-        <w:t>Initializr</w:t>
-      </w:r>
-      <w:proofErr w:type="spellEnd"/>
-      <w:r>
-        <w:t xml:space="preserve"> (</w:t>
+        <w:t>Navigate to the Spring Initializr (</w:t>
       </w:r>
       <w:hyperlink r:id="rId11" w:history="1">
         <w:r>
@@ -1692,15 +1631,7 @@
                 <w:sz w:val="22"/>
                 <w:szCs w:val="22"/>
               </w:rPr>
-              <w:t xml:space="preserve">Select the latest </w:t>
-            </w:r>
-            <w:r>
-              <w:rPr>
-                <w:rFonts w:ascii="Calibri" w:hAnsi="Calibri"/>
-                <w:sz w:val="22"/>
-                <w:szCs w:val="22"/>
-              </w:rPr>
-              <w:t>stable version (not SNAPSHOT or RC)</w:t>
+              <w:t>Select the latest stable version (not SNAPSHOT or RC)</w:t>
             </w:r>
           </w:p>
         </w:tc>
@@ -1765,8 +1696,6 @@
               <w:pStyle w:val="Body"/>
               <w:spacing w:before="120" w:after="120" w:line="240" w:lineRule="auto"/>
             </w:pPr>
-            <w:proofErr w:type="spellStart"/>
-            <w:proofErr w:type="gramStart"/>
             <w:r>
               <w:rPr>
                 <w:rFonts w:ascii="Calibri" w:hAnsi="Calibri"/>
@@ -1775,8 +1704,6 @@
               </w:rPr>
               <w:t>com.promineotech</w:t>
             </w:r>
-            <w:proofErr w:type="spellEnd"/>
-            <w:proofErr w:type="gramEnd"/>
           </w:p>
         </w:tc>
       </w:tr>
@@ -2053,8 +1980,6 @@
               <w:pStyle w:val="Body"/>
               <w:spacing w:before="120" w:after="120" w:line="240" w:lineRule="auto"/>
             </w:pPr>
-            <w:proofErr w:type="spellStart"/>
-            <w:proofErr w:type="gramStart"/>
             <w:r>
               <w:rPr>
                 <w:rFonts w:ascii="Calibri" w:hAnsi="Calibri"/>
@@ -2063,8 +1988,6 @@
               </w:rPr>
               <w:t>com.promineotech</w:t>
             </w:r>
-            <w:proofErr w:type="spellEnd"/>
-            <w:proofErr w:type="gramEnd"/>
           </w:p>
         </w:tc>
       </w:tr>
@@ -2200,7 +2123,6 @@
               <w:pStyle w:val="Body"/>
               <w:spacing w:before="120" w:after="120" w:line="240" w:lineRule="auto"/>
             </w:pPr>
-            <w:proofErr w:type="gramStart"/>
             <w:r>
               <w:rPr>
                 <w:rFonts w:ascii="Calibri" w:hAnsi="Calibri"/>
@@ -2215,16 +2137,7 @@
                 <w:sz w:val="22"/>
                 <w:szCs w:val="22"/>
               </w:rPr>
-              <w:t xml:space="preserve">  (</w:t>
-            </w:r>
-            <w:proofErr w:type="gramEnd"/>
-            <w:r>
-              <w:rPr>
-                <w:rFonts w:ascii="Calibri" w:hAnsi="Calibri"/>
-                <w:sz w:val="22"/>
-                <w:szCs w:val="22"/>
-              </w:rPr>
-              <w:t>or whatever your version is)</w:t>
+              <w:t xml:space="preserve">  (or whatever your version is)</w:t>
             </w:r>
           </w:p>
         </w:tc>
@@ -2253,15 +2166,7 @@
         </w:numPr>
       </w:pPr>
       <w:r>
-        <w:t xml:space="preserve">Add the dependencies from the </w:t>
-      </w:r>
-      <w:proofErr w:type="spellStart"/>
-      <w:r>
-        <w:t>Initializr</w:t>
-      </w:r>
-      <w:proofErr w:type="spellEnd"/>
-      <w:r>
-        <w:t>:</w:t>
+        <w:t>Add the dependencies from the Initializr:</w:t>
       </w:r>
     </w:p>
     <w:p>
@@ -2284,11 +2189,9 @@
           <w:numId w:val="6"/>
         </w:numPr>
       </w:pPr>
-      <w:proofErr w:type="spellStart"/>
       <w:r>
         <w:t>Devtools</w:t>
       </w:r>
-      <w:proofErr w:type="spellEnd"/>
     </w:p>
     <w:p>
       <w:pPr>
@@ -2323,15 +2226,7 @@
         </w:numPr>
       </w:pPr>
       <w:r>
-        <w:t xml:space="preserve">Click "Copy" to copy the pom.xml generated by the </w:t>
-      </w:r>
-      <w:proofErr w:type="spellStart"/>
-      <w:r>
-        <w:t>Initializr</w:t>
-      </w:r>
-      <w:proofErr w:type="spellEnd"/>
-      <w:r>
-        <w:t xml:space="preserve"> to the clipboard.</w:t>
+        <w:t>Click "Copy" to copy the pom.xml generated by the Initializr to the clipboard.</w:t>
       </w:r>
     </w:p>
     <w:p>
@@ -2353,10 +2248,7 @@
         <w:t>Spring Tool Suite</w:t>
       </w:r>
       <w:r>
-        <w:t>, open pom.xml (in the project root directory). Sele</w:t>
-      </w:r>
-      <w:r>
-        <w:t>ct all the text in the editor and replace it with the XML copied to the clipboard in the prior step.</w:t>
+        <w:t>, open pom.xml (in the project root directory). Select all the text in the editor and replace it with the XML copied to the clipboard in the prior step.</w:t>
       </w:r>
     </w:p>
     <w:p>
@@ -2379,18 +2271,7 @@
         </w:r>
       </w:hyperlink>
       <w:r>
-        <w:t xml:space="preserve">. Search for </w:t>
-      </w:r>
-      <w:proofErr w:type="spellStart"/>
-      <w:r>
-        <w:t>springdoc-openapi-ui</w:t>
-      </w:r>
-      <w:proofErr w:type="spellEnd"/>
-      <w:r>
-        <w:t>. Select</w:t>
-      </w:r>
-      <w:r>
-        <w:t xml:space="preserve"> the latest version and add the entry to the POM file in the </w:t>
+        <w:t xml:space="preserve">. Search for springdoc-openapi-ui. Select the latest version and add the entry to the POM file in the </w:t>
       </w:r>
       <w:r>
         <w:rPr>
@@ -2415,23 +2296,13 @@
       <w:r>
         <w:t xml:space="preserve">Create a package in </w:t>
       </w:r>
-      <w:proofErr w:type="spellStart"/>
       <w:r>
         <w:rPr>
           <w:rFonts w:ascii="Consolas" w:eastAsia="Consolas" w:hAnsi="Consolas" w:cs="Consolas"/>
           <w:sz w:val="20"/>
           <w:szCs w:val="20"/>
         </w:rPr>
-        <w:t>src</w:t>
-      </w:r>
-      <w:proofErr w:type="spellEnd"/>
-      <w:r>
-        <w:rPr>
-          <w:rFonts w:ascii="Consolas" w:eastAsia="Consolas" w:hAnsi="Consolas" w:cs="Consolas"/>
-          <w:sz w:val="20"/>
-          <w:szCs w:val="20"/>
-        </w:rPr>
-        <w:t>/</w:t>
+        <w:t>src/</w:t>
       </w:r>
       <w:r>
         <w:rPr>
@@ -2453,26 +2324,14 @@
       <w:r>
         <w:t xml:space="preserve"> named </w:t>
       </w:r>
-      <w:proofErr w:type="spellStart"/>
-      <w:proofErr w:type="gramStart"/>
       <w:r>
         <w:rPr>
           <w:rFonts w:ascii="Consolas" w:eastAsia="Consolas" w:hAnsi="Consolas" w:cs="Consolas"/>
           <w:sz w:val="20"/>
           <w:szCs w:val="20"/>
         </w:rPr>
-        <w:t>com.promineotech</w:t>
-      </w:r>
-      <w:proofErr w:type="gramEnd"/>
-      <w:r>
-        <w:rPr>
-          <w:rFonts w:ascii="Consolas" w:eastAsia="Consolas" w:hAnsi="Consolas" w:cs="Consolas"/>
-          <w:sz w:val="20"/>
-          <w:szCs w:val="20"/>
-        </w:rPr>
-        <w:t>.jeep</w:t>
-      </w:r>
-      <w:proofErr w:type="spellEnd"/>
+        <w:t>com.promineotech.jeep</w:t>
+      </w:r>
       <w:r>
         <w:t>. In this package:</w:t>
       </w:r>
@@ -2488,7 +2347,6 @@
       <w:r>
         <w:t xml:space="preserve">Create a Java class with a main method named </w:t>
       </w:r>
-      <w:proofErr w:type="spellStart"/>
       <w:r>
         <w:rPr>
           <w:rFonts w:ascii="Consolas" w:eastAsia="Consolas" w:hAnsi="Consolas" w:cs="Consolas"/>
@@ -2497,7 +2355,6 @@
         </w:rPr>
         <w:t>JeepSales</w:t>
       </w:r>
-      <w:proofErr w:type="spellEnd"/>
       <w:r>
         <w:t>.</w:t>
       </w:r>
@@ -2519,15 +2376,7 @@
           <w:sz w:val="20"/>
           <w:szCs w:val="20"/>
         </w:rPr>
-        <w:t>@Spri</w:t>
-      </w:r>
-      <w:r>
-        <w:rPr>
-          <w:rFonts w:ascii="Consolas" w:eastAsia="Consolas" w:hAnsi="Consolas" w:cs="Consolas"/>
-          <w:sz w:val="20"/>
-          <w:szCs w:val="20"/>
-        </w:rPr>
-        <w:t>ngBootApplication</w:t>
+        <w:t>@SpringBootApplication</w:t>
       </w:r>
       <w:r>
         <w:t xml:space="preserve"> and the import statement.</w:t>
@@ -2544,97 +2393,60 @@
       <w:r>
         <w:t xml:space="preserve">In the </w:t>
       </w:r>
-      <w:proofErr w:type="gramStart"/>
       <w:r>
         <w:rPr>
           <w:rFonts w:ascii="Consolas" w:eastAsia="Consolas" w:hAnsi="Consolas" w:cs="Consolas"/>
           <w:sz w:val="20"/>
           <w:szCs w:val="20"/>
         </w:rPr>
-        <w:t>main(</w:t>
-      </w:r>
-      <w:proofErr w:type="gramEnd"/>
+        <w:t>main()</w:t>
+      </w:r>
+      <w:r>
+        <w:t xml:space="preserve"> method, add a call to </w:t>
+      </w:r>
       <w:r>
         <w:rPr>
           <w:rFonts w:ascii="Consolas" w:eastAsia="Consolas" w:hAnsi="Consolas" w:cs="Consolas"/>
           <w:sz w:val="20"/>
           <w:szCs w:val="20"/>
         </w:rPr>
-        <w:t>)</w:t>
-      </w:r>
-      <w:r>
-        <w:t xml:space="preserve"> method, add a call to </w:t>
-      </w:r>
-      <w:proofErr w:type="spellStart"/>
+        <w:t>SpringApplication.run();</w:t>
+      </w:r>
+      <w:r>
+        <w:t xml:space="preserve">. Use </w:t>
+      </w:r>
       <w:r>
         <w:rPr>
           <w:rFonts w:ascii="Consolas" w:eastAsia="Consolas" w:hAnsi="Consolas" w:cs="Consolas"/>
           <w:sz w:val="20"/>
           <w:szCs w:val="20"/>
         </w:rPr>
-        <w:t>SpringApplication.run</w:t>
-      </w:r>
-      <w:proofErr w:type="spellEnd"/>
+        <w:t>JeepSales.class</w:t>
+      </w:r>
+      <w:r>
+        <w:t xml:space="preserve"> as the first parameter, and the </w:t>
+      </w:r>
       <w:r>
         <w:rPr>
           <w:rFonts w:ascii="Consolas" w:eastAsia="Consolas" w:hAnsi="Consolas" w:cs="Consolas"/>
           <w:sz w:val="20"/>
           <w:szCs w:val="20"/>
         </w:rPr>
-        <w:t>();</w:t>
-      </w:r>
-      <w:r>
-        <w:t xml:space="preserve">. Use </w:t>
-      </w:r>
-      <w:proofErr w:type="spellStart"/>
+        <w:t>args</w:t>
+      </w:r>
+      <w:r>
+        <w:t xml:space="preserve"> parameter that was passed into the </w:t>
+      </w:r>
       <w:r>
         <w:rPr>
           <w:rFonts w:ascii="Consolas" w:eastAsia="Consolas" w:hAnsi="Consolas" w:cs="Consolas"/>
           <w:sz w:val="20"/>
           <w:szCs w:val="20"/>
         </w:rPr>
-        <w:t>JeepSales.class</w:t>
-      </w:r>
-      <w:proofErr w:type="spellEnd"/>
-      <w:r>
-        <w:t xml:space="preserve"> as the first parameter, and the </w:t>
-      </w:r>
-      <w:proofErr w:type="spellStart"/>
-      <w:r>
-        <w:rPr>
-          <w:rFonts w:ascii="Consolas" w:eastAsia="Consolas" w:hAnsi="Consolas" w:cs="Consolas"/>
-          <w:sz w:val="20"/>
-          <w:szCs w:val="20"/>
-        </w:rPr>
-        <w:t>args</w:t>
-      </w:r>
-      <w:proofErr w:type="spellEnd"/>
-      <w:r>
-        <w:t xml:space="preserve"> parameter that was passed into the </w:t>
-      </w:r>
-      <w:proofErr w:type="gramStart"/>
-      <w:r>
-        <w:rPr>
-          <w:rFonts w:ascii="Consolas" w:eastAsia="Consolas" w:hAnsi="Consolas" w:cs="Consolas"/>
-          <w:sz w:val="20"/>
-          <w:szCs w:val="20"/>
-        </w:rPr>
-        <w:t>main(</w:t>
-      </w:r>
-      <w:proofErr w:type="gramEnd"/>
-      <w:r>
-        <w:rPr>
-          <w:rFonts w:ascii="Consolas" w:eastAsia="Consolas" w:hAnsi="Consolas" w:cs="Consolas"/>
-          <w:sz w:val="20"/>
-          <w:szCs w:val="20"/>
-        </w:rPr>
-        <w:t>)</w:t>
-      </w:r>
-      <w:r>
-        <w:t xml:space="preserve"> method as the second. The entire class should look </w:t>
-      </w:r>
-      <w:r>
-        <w:t>like this:</w:t>
+        <w:t>main()</w:t>
+      </w:r>
+      <w:r>
+        <w:t xml:space="preserve"> method as the second. The entire class should look like this:</w:t>
       </w:r>
     </w:p>
     <w:p>
@@ -2643,20 +2455,7 @@
         <w:ind w:left="720"/>
       </w:pPr>
       <w:r>
-        <w:t xml:space="preserve">package </w:t>
-      </w:r>
-      <w:proofErr w:type="spellStart"/>
-      <w:proofErr w:type="gramStart"/>
-      <w:r>
-        <w:t>com.promineotech</w:t>
-      </w:r>
-      <w:proofErr w:type="gramEnd"/>
-      <w:r>
-        <w:t>.jeep</w:t>
-      </w:r>
-      <w:proofErr w:type="spellEnd"/>
-      <w:r>
-        <w:t>;</w:t>
+        <w:t>package com.promineotech.jeep;</w:t>
       </w:r>
     </w:p>
     <w:p>
@@ -2671,20 +2470,7 @@
         <w:ind w:left="720"/>
       </w:pPr>
       <w:r>
-        <w:t xml:space="preserve">import </w:t>
-      </w:r>
-      <w:proofErr w:type="spellStart"/>
-      <w:proofErr w:type="gramStart"/>
-      <w:r>
-        <w:t>org.springframework</w:t>
-      </w:r>
-      <w:proofErr w:type="gramEnd"/>
-      <w:r>
-        <w:t>.boot.SpringApplication</w:t>
-      </w:r>
-      <w:proofErr w:type="spellEnd"/>
-      <w:r>
-        <w:t>;</w:t>
+        <w:t>import org.springframework.boot.SpringApplication;</w:t>
       </w:r>
     </w:p>
     <w:p>
@@ -2693,20 +2479,7 @@
         <w:ind w:left="720"/>
       </w:pPr>
       <w:r>
-        <w:t xml:space="preserve">import </w:t>
-      </w:r>
-      <w:proofErr w:type="spellStart"/>
-      <w:proofErr w:type="gramStart"/>
-      <w:r>
-        <w:t>org.springframework</w:t>
-      </w:r>
-      <w:proofErr w:type="gramEnd"/>
-      <w:r>
-        <w:t>.boot.autoconfigure.SpringBootApplication</w:t>
-      </w:r>
-      <w:proofErr w:type="spellEnd"/>
-      <w:r>
-        <w:t>;</w:t>
+        <w:t>import org.springframework.boot.autoconfigure.SpringBootApplication;</w:t>
       </w:r>
     </w:p>
     <w:p>
@@ -2730,15 +2503,7 @@
         <w:ind w:left="720"/>
       </w:pPr>
       <w:r>
-        <w:t xml:space="preserve">public class </w:t>
-      </w:r>
-      <w:proofErr w:type="spellStart"/>
-      <w:r>
-        <w:t>JeepSales</w:t>
-      </w:r>
-      <w:proofErr w:type="spellEnd"/>
-      <w:r>
-        <w:t xml:space="preserve"> {</w:t>
+        <w:t>public class JeepSales {</w:t>
       </w:r>
     </w:p>
     <w:p>
@@ -2753,23 +2518,7 @@
         <w:ind w:left="720"/>
       </w:pPr>
       <w:r>
-        <w:t xml:space="preserve">  public static void </w:t>
-      </w:r>
-      <w:proofErr w:type="gramStart"/>
-      <w:r>
-        <w:t>main(</w:t>
-      </w:r>
-      <w:proofErr w:type="gramEnd"/>
-      <w:r>
-        <w:t xml:space="preserve">String[] </w:t>
-      </w:r>
-      <w:proofErr w:type="spellStart"/>
-      <w:r>
-        <w:t>args</w:t>
-      </w:r>
-      <w:proofErr w:type="spellEnd"/>
-      <w:r>
-        <w:t>) {</w:t>
+        <w:t xml:space="preserve">  public static void main(String[] args) {</w:t>
       </w:r>
     </w:p>
     <w:p>
@@ -2778,33 +2527,7 @@
         <w:ind w:left="720"/>
       </w:pPr>
       <w:r>
-        <w:t xml:space="preserve">    </w:t>
-      </w:r>
-      <w:proofErr w:type="spellStart"/>
-      <w:proofErr w:type="gramStart"/>
-      <w:r>
-        <w:t>SpringApplication.run</w:t>
-      </w:r>
-      <w:proofErr w:type="spellEnd"/>
-      <w:r>
-        <w:t>(</w:t>
-      </w:r>
-      <w:proofErr w:type="spellStart"/>
-      <w:proofErr w:type="gramEnd"/>
-      <w:r>
-        <w:t>JeepSales.class</w:t>
-      </w:r>
-      <w:proofErr w:type="spellEnd"/>
-      <w:r>
-        <w:t xml:space="preserve">, </w:t>
-      </w:r>
-      <w:proofErr w:type="spellStart"/>
-      <w:r>
-        <w:t>args</w:t>
-      </w:r>
-      <w:proofErr w:type="spellEnd"/>
-      <w:r>
-        <w:t>);</w:t>
+        <w:t xml:space="preserve">    SpringApplication.run(JeepSales.class, args);</w:t>
       </w:r>
     </w:p>
     <w:p>
@@ -2843,19 +2566,8 @@
           <w:color w:val="FF0000"/>
           <w:u w:color="FF0000"/>
         </w:rPr>
-        <w:t xml:space="preserve">Do not copy the files in the Entity or Source folders </w:t>
-      </w:r>
-      <w:proofErr w:type="gramStart"/>
-      <w:r>
-        <w:rPr>
-          <w:b/>
-          <w:bCs/>
-          <w:color w:val="FF0000"/>
-          <w:u w:color="FF0000"/>
-        </w:rPr>
-        <w:t>at this time</w:t>
-      </w:r>
-      <w:proofErr w:type="gramEnd"/>
+        <w:t>Do not copy the files in the Entity or Source folders at this time</w:t>
+      </w:r>
       <w:r>
         <w:t xml:space="preserve">. </w:t>
       </w:r>
@@ -2869,10 +2581,7 @@
         </w:numPr>
       </w:pPr>
       <w:r>
-        <w:t>Load the files that were added: rig</w:t>
-      </w:r>
-      <w:r>
-        <w:t>ht-click on the project in Package Explorer and select "Refresh".</w:t>
+        <w:t>Load the files that were added: right-click on the project in Package Explorer and select "Refresh".</w:t>
       </w:r>
     </w:p>
     <w:p>
@@ -2896,10 +2605,7 @@
         </w:numPr>
       </w:pPr>
       <w:r>
-        <w:t>Us</w:t>
-      </w:r>
-      <w:r>
-        <w:t>ing the MySQL Workbench or MySQL command line client (CLI), create a database named "jeep".</w:t>
+        <w:t>Using the MySQL Workbench or MySQL command line client (CLI), create a database named "jeep".</w:t>
       </w:r>
     </w:p>
     <w:p>
@@ -2913,16 +2619,11 @@
       <w:r>
         <w:t xml:space="preserve">Using </w:t>
       </w:r>
-      <w:proofErr w:type="spellStart"/>
       <w:r>
         <w:t>D</w:t>
       </w:r>
       <w:r>
-        <w:t>Beaver</w:t>
-      </w:r>
-      <w:proofErr w:type="spellEnd"/>
-      <w:r>
-        <w:t>, or the MySQL client of choice, load the supplied .sql files (</w:t>
+        <w:t>Beaver, or the MySQL client of choice, load the supplied .sql files (</w:t>
       </w:r>
       <w:r>
         <w:rPr>
@@ -2944,28 +2645,15 @@
         <w:t>V1.1__Jeep_Data.sql</w:t>
       </w:r>
       <w:r>
-        <w:t>) into the MySQL database to create the ta</w:t>
-      </w:r>
-      <w:r>
-        <w:t xml:space="preserve">bles and populate them with data. These files are found in the project folder </w:t>
-      </w:r>
-      <w:proofErr w:type="spellStart"/>
+        <w:t xml:space="preserve">) into the MySQL database to create the tables and populate them with data. These files are found in the project folder </w:t>
+      </w:r>
       <w:r>
         <w:rPr>
           <w:rFonts w:ascii="Consolas" w:eastAsia="Consolas" w:hAnsi="Consolas" w:cs="Consolas"/>
           <w:sz w:val="20"/>
           <w:szCs w:val="20"/>
         </w:rPr>
-        <w:t>src</w:t>
-      </w:r>
-      <w:proofErr w:type="spellEnd"/>
-      <w:r>
-        <w:rPr>
-          <w:rFonts w:ascii="Consolas" w:eastAsia="Consolas" w:hAnsi="Consolas" w:cs="Consolas"/>
-          <w:sz w:val="20"/>
-          <w:szCs w:val="20"/>
-        </w:rPr>
-        <w:t>/</w:t>
+        <w:t>src/</w:t>
       </w:r>
       <w:r>
         <w:rPr>
@@ -2999,23 +2687,13 @@
       <w:r>
         <w:t xml:space="preserve">Create a new package in </w:t>
       </w:r>
-      <w:proofErr w:type="spellStart"/>
       <w:r>
         <w:rPr>
           <w:rFonts w:ascii="Consolas" w:eastAsia="Consolas" w:hAnsi="Consolas" w:cs="Consolas"/>
           <w:sz w:val="20"/>
           <w:szCs w:val="20"/>
         </w:rPr>
-        <w:t>src</w:t>
-      </w:r>
-      <w:proofErr w:type="spellEnd"/>
-      <w:r>
-        <w:rPr>
-          <w:rFonts w:ascii="Consolas" w:eastAsia="Consolas" w:hAnsi="Consolas" w:cs="Consolas"/>
-          <w:sz w:val="20"/>
-          <w:szCs w:val="20"/>
-        </w:rPr>
-        <w:t>/</w:t>
+        <w:t>src/</w:t>
       </w:r>
       <w:r>
         <w:rPr>
@@ -3037,44 +2715,27 @@
       <w:r>
         <w:t xml:space="preserve"> named </w:t>
       </w:r>
-      <w:proofErr w:type="spellStart"/>
-      <w:proofErr w:type="gramStart"/>
       <w:r>
         <w:rPr>
           <w:rFonts w:ascii="Consolas" w:eastAsia="Consolas" w:hAnsi="Consolas" w:cs="Consolas"/>
           <w:sz w:val="20"/>
           <w:szCs w:val="20"/>
         </w:rPr>
-        <w:t>com.promineotech</w:t>
-      </w:r>
-      <w:proofErr w:type="gramEnd"/>
+        <w:t>com.promineotech.jeep.controller</w:t>
+      </w:r>
+      <w:r>
+        <w:t xml:space="preserve">. Create a Spring Boot integration test named </w:t>
+      </w:r>
       <w:r>
         <w:rPr>
           <w:rFonts w:ascii="Consolas" w:eastAsia="Consolas" w:hAnsi="Consolas" w:cs="Consolas"/>
           <w:sz w:val="20"/>
           <w:szCs w:val="20"/>
         </w:rPr>
-        <w:t>.jeep.controller</w:t>
-      </w:r>
-      <w:proofErr w:type="spellEnd"/>
-      <w:r>
-        <w:t xml:space="preserve">. Create a Spring Boot integration test named </w:t>
-      </w:r>
-      <w:proofErr w:type="spellStart"/>
-      <w:r>
-        <w:rPr>
-          <w:rFonts w:ascii="Consolas" w:eastAsia="Consolas" w:hAnsi="Consolas" w:cs="Consolas"/>
-          <w:sz w:val="20"/>
-          <w:szCs w:val="20"/>
-        </w:rPr>
         <w:t>FetchJeepTest</w:t>
       </w:r>
-      <w:proofErr w:type="spellEnd"/>
-      <w:r>
-        <w:t xml:space="preserve"> usin</w:t>
-      </w:r>
-      <w:r>
-        <w:t>g the techniques shown in the video.</w:t>
+      <w:r>
+        <w:t xml:space="preserve"> using the techniques shown in the video.</w:t>
       </w:r>
     </w:p>
     <w:p>
@@ -3187,12 +2848,8 @@
         </w:numPr>
       </w:pPr>
       <w:r>
-        <w:t>The video extended</w:t>
-      </w:r>
-      <w:r>
-        <w:t xml:space="preserve"> </w:t>
-      </w:r>
-      <w:proofErr w:type="spellStart"/>
+        <w:t xml:space="preserve">The video extended </w:t>
+      </w:r>
       <w:r>
         <w:rPr>
           <w:rFonts w:ascii="Consolas" w:eastAsia="Consolas" w:hAnsi="Consolas" w:cs="Consolas"/>
@@ -3201,11 +2858,9 @@
         </w:rPr>
         <w:t>FetchJeepTestSupport</w:t>
       </w:r>
-      <w:proofErr w:type="spellEnd"/>
       <w:r>
         <w:t xml:space="preserve">, but you don't need to do that for the homework. Just put everything in </w:t>
       </w:r>
-      <w:proofErr w:type="spellStart"/>
       <w:r>
         <w:rPr>
           <w:rFonts w:ascii="Consolas" w:eastAsia="Consolas" w:hAnsi="Consolas" w:cs="Consolas"/>
@@ -3214,7 +2869,6 @@
         </w:rPr>
         <w:t>FetchJeepTest</w:t>
       </w:r>
-      <w:proofErr w:type="spellEnd"/>
       <w:r>
         <w:t>. It should look like this:</w:t>
       </w:r>
@@ -3225,23 +2879,7 @@
         <w:ind w:left="720"/>
       </w:pPr>
       <w:r>
-        <w:t>@</w:t>
-      </w:r>
-      <w:proofErr w:type="gramStart"/>
-      <w:r>
-        <w:t>SpringBootTest(</w:t>
-      </w:r>
-      <w:proofErr w:type="gramEnd"/>
-      <w:r>
-        <w:t xml:space="preserve">webEnvironment = </w:t>
-      </w:r>
-      <w:proofErr w:type="spellStart"/>
-      <w:r>
-        <w:t>WebEnvironment.RANDOM_PORT</w:t>
-      </w:r>
-      <w:proofErr w:type="spellEnd"/>
-      <w:r>
-        <w:t>)</w:t>
+        <w:t>@SpringBootTest(webEnvironment = WebEnvironment.RANDOM_PORT)</w:t>
       </w:r>
     </w:p>
     <w:p>
@@ -3259,15 +2897,7 @@
         <w:ind w:left="720"/>
       </w:pPr>
       <w:r>
-        <w:t>@</w:t>
-      </w:r>
-      <w:proofErr w:type="gramStart"/>
-      <w:r>
-        <w:t>Sql(</w:t>
-      </w:r>
-      <w:proofErr w:type="gramEnd"/>
-      <w:r>
-        <w:t>scripts = {</w:t>
+        <w:t>@Sql(scripts = {</w:t>
       </w:r>
     </w:p>
     <w:p>
@@ -3276,23 +2906,7 @@
         <w:ind w:left="720"/>
       </w:pPr>
       <w:r>
-        <w:t xml:space="preserve">    "</w:t>
-      </w:r>
-      <w:proofErr w:type="spellStart"/>
-      <w:proofErr w:type="gramStart"/>
-      <w:r>
-        <w:t>classpath:flyw</w:t>
-      </w:r>
-      <w:r>
-        <w:t>ay</w:t>
-      </w:r>
-      <w:proofErr w:type="spellEnd"/>
-      <w:r>
-        <w:t>/migrations/V1.0__Jeep_Schema.sql</w:t>
-      </w:r>
-      <w:proofErr w:type="gramEnd"/>
-      <w:r>
-        <w:t>",</w:t>
+        <w:t xml:space="preserve">    "classpath:flyway/migrations/V1.0__Jeep_Schema.sql",</w:t>
       </w:r>
     </w:p>
     <w:p>
@@ -3302,20 +2916,7 @@
       </w:pPr>
       <w:r>
         <w:lastRenderedPageBreak/>
-        <w:t xml:space="preserve">    "</w:t>
-      </w:r>
-      <w:proofErr w:type="spellStart"/>
-      <w:proofErr w:type="gramStart"/>
-      <w:r>
-        <w:t>classpath:flyway</w:t>
-      </w:r>
-      <w:proofErr w:type="spellEnd"/>
-      <w:r>
-        <w:t>/migrations/V1.1__Jeep_Data.sql</w:t>
-      </w:r>
-      <w:proofErr w:type="gramEnd"/>
-      <w:r>
-        <w:t xml:space="preserve">"}, </w:t>
+        <w:t xml:space="preserve">    "classpath:flyway/migrations/V1.1__Jeep_Data.sql"}, </w:t>
       </w:r>
     </w:p>
     <w:p>
@@ -3324,15 +2925,7 @@
         <w:ind w:left="720"/>
       </w:pPr>
       <w:r>
-        <w:t xml:space="preserve">    config = @</w:t>
-      </w:r>
-      <w:proofErr w:type="gramStart"/>
-      <w:r>
-        <w:t>SqlConfig(</w:t>
-      </w:r>
-      <w:proofErr w:type="gramEnd"/>
-      <w:r>
-        <w:t>encoding = "utf-8"))</w:t>
+        <w:t xml:space="preserve">    config = @SqlConfig(encoding = "utf-8"))</w:t>
       </w:r>
     </w:p>
     <w:p>
@@ -3341,15 +2934,7 @@
         <w:ind w:left="720"/>
       </w:pPr>
       <w:r>
-        <w:t xml:space="preserve">class </w:t>
-      </w:r>
-      <w:proofErr w:type="spellStart"/>
-      <w:r>
-        <w:t>FetchJeepTest</w:t>
-      </w:r>
-      <w:proofErr w:type="spellEnd"/>
-      <w:r>
-        <w:t xml:space="preserve"> {</w:t>
+        <w:t>class FetchJeepTest {</w:t>
       </w:r>
     </w:p>
     <w:p>
@@ -3372,7 +2957,6 @@
       <w:r>
         <w:t xml:space="preserve">Create a test method in </w:t>
       </w:r>
-      <w:proofErr w:type="spellStart"/>
       <w:r>
         <w:rPr>
           <w:rFonts w:ascii="Consolas" w:eastAsia="Consolas" w:hAnsi="Consolas" w:cs="Consolas"/>
@@ -3381,12 +2965,8 @@
         </w:rPr>
         <w:t>FetchJeepTest</w:t>
       </w:r>
-      <w:proofErr w:type="spellEnd"/>
-      <w:r>
-        <w:t xml:space="preserve">. The method must have the following method </w:t>
-      </w:r>
-      <w:r>
-        <w:t>signature:</w:t>
+      <w:r>
+        <w:t>. The method must have the following method signature:</w:t>
       </w:r>
     </w:p>
     <w:p>
@@ -3395,20 +2975,7 @@
         <w:ind w:left="720"/>
       </w:pPr>
       <w:r>
-        <w:t xml:space="preserve">void </w:t>
-      </w:r>
-      <w:proofErr w:type="spellStart"/>
-      <w:proofErr w:type="gramStart"/>
-      <w:r>
-        <w:t>testThatJeepsAreReturnedWhenAValidModelAndTrimAreSupplied</w:t>
-      </w:r>
-      <w:proofErr w:type="spellEnd"/>
-      <w:r>
-        <w:t>(</w:t>
-      </w:r>
-      <w:proofErr w:type="gramEnd"/>
-      <w:r>
-        <w:t>)</w:t>
+        <w:t>void testThatJeepsAreReturnedWhenAValidModelAndTrimAreSupplied()</w:t>
       </w:r>
     </w:p>
     <w:p>
@@ -3422,7 +2989,6 @@
       <w:r>
         <w:t xml:space="preserve">Inject a </w:t>
       </w:r>
-      <w:proofErr w:type="spellStart"/>
       <w:r>
         <w:rPr>
           <w:rFonts w:ascii="Consolas" w:eastAsia="Consolas" w:hAnsi="Consolas" w:cs="Consolas"/>
@@ -3431,11 +2997,9 @@
         </w:rPr>
         <w:t>TestRestTemplate</w:t>
       </w:r>
-      <w:proofErr w:type="spellEnd"/>
       <w:r>
         <w:t xml:space="preserve"> in the test class. Name the variable </w:t>
       </w:r>
-      <w:proofErr w:type="spellStart"/>
       <w:r>
         <w:rPr>
           <w:rFonts w:ascii="Consolas" w:eastAsia="Consolas" w:hAnsi="Consolas" w:cs="Consolas"/>
@@ -3444,7 +3008,6 @@
         </w:rPr>
         <w:t>restTemplate</w:t>
       </w:r>
-      <w:proofErr w:type="spellEnd"/>
       <w:r>
         <w:t xml:space="preserve">. Inject the port used in the test using the </w:t>
       </w:r>
@@ -3459,7 +3022,6 @@
       <w:r>
         <w:t xml:space="preserve"> annotation. Name the variable </w:t>
       </w:r>
-      <w:proofErr w:type="spellStart"/>
       <w:r>
         <w:rPr>
           <w:rFonts w:ascii="Consolas" w:eastAsia="Consolas" w:hAnsi="Consolas" w:cs="Consolas"/>
@@ -3468,12 +3030,8 @@
         </w:rPr>
         <w:t>serverPort</w:t>
       </w:r>
-      <w:proofErr w:type="spellEnd"/>
-      <w:r>
-        <w:t>. T</w:t>
-      </w:r>
-      <w:r>
-        <w:t>he variables and annotations should look like this:</w:t>
+      <w:r>
+        <w:t>. The variables and annotations should look like this:</w:t>
       </w:r>
     </w:p>
     <w:p>
@@ -3491,26 +3049,8 @@
         <w:ind w:left="720"/>
       </w:pPr>
       <w:r>
-        <w:t xml:space="preserve">  private </w:t>
-      </w:r>
-      <w:proofErr w:type="spellStart"/>
-      <w:r>
-        <w:t>TestRestTemplate</w:t>
-      </w:r>
-      <w:proofErr w:type="spellEnd"/>
-      <w:r>
-        <w:t xml:space="preserve"> </w:t>
-      </w:r>
-      <w:proofErr w:type="spellStart"/>
-      <w:proofErr w:type="gramStart"/>
-      <w:r>
-        <w:t>restTemplate</w:t>
-      </w:r>
-      <w:proofErr w:type="spellEnd"/>
-      <w:r>
-        <w:t>;</w:t>
-      </w:r>
-      <w:proofErr w:type="gramEnd"/>
+        <w:t xml:space="preserve">  private TestRestTemplate restTemplate;</w:t>
+      </w:r>
     </w:p>
     <w:p>
       <w:pPr>
@@ -3536,18 +3076,8 @@
         <w:ind w:left="720"/>
       </w:pPr>
       <w:r>
-        <w:t xml:space="preserve">  private int </w:t>
-      </w:r>
-      <w:proofErr w:type="spellStart"/>
-      <w:proofErr w:type="gramStart"/>
-      <w:r>
-        <w:t>serverPort</w:t>
-      </w:r>
-      <w:proofErr w:type="spellEnd"/>
-      <w:r>
-        <w:t>;</w:t>
-      </w:r>
-      <w:proofErr w:type="gramEnd"/>
+        <w:t xml:space="preserve">  private int serverPort;</w:t>
+      </w:r>
     </w:p>
     <w:p>
       <w:pPr>
@@ -3560,23 +3090,13 @@
       <w:r>
         <w:t xml:space="preserve">Create a new package in </w:t>
       </w:r>
-      <w:proofErr w:type="spellStart"/>
       <w:r>
         <w:rPr>
           <w:rFonts w:ascii="Consolas" w:eastAsia="Consolas" w:hAnsi="Consolas" w:cs="Consolas"/>
           <w:sz w:val="20"/>
           <w:szCs w:val="20"/>
         </w:rPr>
-        <w:t>src</w:t>
-      </w:r>
-      <w:proofErr w:type="spellEnd"/>
-      <w:r>
-        <w:rPr>
-          <w:rFonts w:ascii="Consolas" w:eastAsia="Consolas" w:hAnsi="Consolas" w:cs="Consolas"/>
-          <w:sz w:val="20"/>
-          <w:szCs w:val="20"/>
-        </w:rPr>
-        <w:t>/</w:t>
+        <w:t>src/</w:t>
       </w:r>
       <w:r>
         <w:rPr>
@@ -3598,96 +3118,46 @@
       <w:r>
         <w:t xml:space="preserve"> named </w:t>
       </w:r>
-      <w:proofErr w:type="spellStart"/>
-      <w:proofErr w:type="gramStart"/>
       <w:r>
         <w:rPr>
           <w:rFonts w:ascii="Consolas" w:eastAsia="Consolas" w:hAnsi="Consolas" w:cs="Consolas"/>
           <w:sz w:val="20"/>
           <w:szCs w:val="20"/>
         </w:rPr>
-        <w:t>com.promineotech</w:t>
-      </w:r>
-      <w:proofErr w:type="gramEnd"/>
+        <w:t>com.promineotech.jeep.entity</w:t>
+      </w:r>
+      <w:r>
+        <w:t xml:space="preserve">.  In that package, create an enum named </w:t>
+      </w:r>
       <w:r>
         <w:rPr>
           <w:rFonts w:ascii="Consolas" w:eastAsia="Consolas" w:hAnsi="Consolas" w:cs="Consolas"/>
           <w:sz w:val="20"/>
           <w:szCs w:val="20"/>
         </w:rPr>
-        <w:t>.jeep.entity</w:t>
-      </w:r>
-      <w:proofErr w:type="spellEnd"/>
-      <w:r>
-        <w:t xml:space="preserve">.  In that package, create an </w:t>
-      </w:r>
-      <w:proofErr w:type="spellStart"/>
-      <w:r>
-        <w:t>enum</w:t>
-      </w:r>
-      <w:proofErr w:type="spellEnd"/>
-      <w:r>
-        <w:t xml:space="preserve"> named </w:t>
-      </w:r>
-      <w:proofErr w:type="spellStart"/>
+        <w:t>JeepModel</w:t>
+      </w:r>
+      <w:r>
+        <w:t xml:space="preserve">. Add all the jeep models from the </w:t>
+      </w:r>
       <w:r>
         <w:rPr>
           <w:rFonts w:ascii="Consolas" w:eastAsia="Consolas" w:hAnsi="Consolas" w:cs="Consolas"/>
           <w:sz w:val="20"/>
           <w:szCs w:val="20"/>
         </w:rPr>
-        <w:t>JeepModel</w:t>
-      </w:r>
-      <w:proofErr w:type="spellEnd"/>
-      <w:r>
-        <w:t xml:space="preserve">. Add all the jeep models from the </w:t>
-      </w:r>
-      <w:proofErr w:type="spellStart"/>
+        <w:t>model_id</w:t>
+      </w:r>
+      <w:r>
+        <w:t xml:space="preserve"> column in the models table in the database. You can use this query in dBeaver: </w:t>
+      </w:r>
       <w:r>
         <w:rPr>
           <w:rFonts w:ascii="Consolas" w:eastAsia="Consolas" w:hAnsi="Consolas" w:cs="Consolas"/>
           <w:sz w:val="20"/>
           <w:szCs w:val="20"/>
         </w:rPr>
-        <w:t>model_id</w:t>
-      </w:r>
-      <w:proofErr w:type="spellEnd"/>
-      <w:r>
-        <w:t xml:space="preserve"> column in the models table in the database. You can use this query in </w:t>
-      </w:r>
-      <w:proofErr w:type="spellStart"/>
-      <w:r>
-        <w:t>dBeaver</w:t>
-      </w:r>
-      <w:proofErr w:type="spellEnd"/>
-      <w:r>
-        <w:t xml:space="preserve">: </w:t>
-      </w:r>
-      <w:r>
-        <w:rPr>
-          <w:rFonts w:ascii="Consolas" w:eastAsia="Consolas" w:hAnsi="Consolas" w:cs="Consolas"/>
-          <w:sz w:val="20"/>
-          <w:szCs w:val="20"/>
-        </w:rPr>
-        <w:t xml:space="preserve">SELECT DISTINCT </w:t>
-      </w:r>
-      <w:proofErr w:type="spellStart"/>
-      <w:r>
-        <w:rPr>
-          <w:rFonts w:ascii="Consolas" w:eastAsia="Consolas" w:hAnsi="Consolas" w:cs="Consolas"/>
-          <w:sz w:val="20"/>
-          <w:szCs w:val="20"/>
-        </w:rPr>
-        <w:t>model_id</w:t>
-      </w:r>
-      <w:proofErr w:type="spellEnd"/>
-      <w:r>
-        <w:rPr>
-          <w:rFonts w:ascii="Consolas" w:eastAsia="Consolas" w:hAnsi="Consolas" w:cs="Consolas"/>
-          <w:sz w:val="20"/>
-          <w:szCs w:val="20"/>
-        </w:rPr>
-        <w:t xml:space="preserve"> FROM models</w:t>
+        <w:t>SELECT DISTINCT model_id FROM models</w:t>
       </w:r>
       <w:r>
         <w:t>.</w:t>
@@ -3715,24 +3185,27 @@
       <w:r>
         <w:t xml:space="preserve"> class in the </w:t>
       </w:r>
-      <w:proofErr w:type="spellStart"/>
-      <w:proofErr w:type="gramStart"/>
       <w:r>
         <w:rPr>
           <w:rFonts w:ascii="Consolas" w:eastAsia="Consolas" w:hAnsi="Consolas" w:cs="Consolas"/>
           <w:sz w:val="20"/>
           <w:szCs w:val="20"/>
         </w:rPr>
-        <w:t>com.promineotech</w:t>
-      </w:r>
-      <w:proofErr w:type="gramEnd"/>
+        <w:t>com.promineotech.jeep.entity</w:t>
+      </w:r>
+      <w:r>
+        <w:t xml:space="preserve"> package. Add the columns from the models table into this class as instance variables. Annotate the class with the Lombok annotations </w:t>
+      </w:r>
       <w:r>
         <w:rPr>
           <w:rFonts w:ascii="Consolas" w:eastAsia="Consolas" w:hAnsi="Consolas" w:cs="Consolas"/>
           <w:sz w:val="20"/>
           <w:szCs w:val="20"/>
         </w:rPr>
-        <w:t>.j</w:t>
+        <w:t>@Data</w:t>
+      </w:r>
+      <w:r>
+        <w:t xml:space="preserve">, </w:t>
       </w:r>
       <w:r>
         <w:rPr>
@@ -3740,11 +3213,10 @@
           <w:sz w:val="20"/>
           <w:szCs w:val="20"/>
         </w:rPr>
-        <w:t>eep.entity</w:t>
-      </w:r>
-      <w:proofErr w:type="spellEnd"/>
-      <w:r>
-        <w:t xml:space="preserve"> package. Add the columns from the models table into this class as instance variables. Annotate the class with the Lombok annotations </w:t>
+        <w:t>@Builder</w:t>
+      </w:r>
+      <w:r>
+        <w:t xml:space="preserve"> (and optionally both </w:t>
       </w:r>
       <w:r>
         <w:rPr>
@@ -3752,10 +3224,10 @@
           <w:sz w:val="20"/>
           <w:szCs w:val="20"/>
         </w:rPr>
-        <w:t>@Data</w:t>
-      </w:r>
-      <w:r>
-        <w:t xml:space="preserve">, </w:t>
+        <w:t>@NoArgsConstructor</w:t>
+      </w:r>
+      <w:r>
+        <w:t xml:space="preserve"> and </w:t>
       </w:r>
       <w:r>
         <w:rPr>
@@ -3763,10 +3235,10 @@
           <w:sz w:val="20"/>
           <w:szCs w:val="20"/>
         </w:rPr>
-        <w:t>@Builder</w:t>
-      </w:r>
-      <w:r>
-        <w:t xml:space="preserve"> (and optionally both </w:t>
+        <w:t>@AllArgsConstructor</w:t>
+      </w:r>
+      <w:r>
+        <w:t xml:space="preserve">). Note that </w:t>
       </w:r>
       <w:r>
         <w:rPr>
@@ -3774,10 +3246,10 @@
           <w:sz w:val="20"/>
           <w:szCs w:val="20"/>
         </w:rPr>
-        <w:t>@NoArgsConstructor</w:t>
-      </w:r>
-      <w:r>
-        <w:t xml:space="preserve"> and </w:t>
+        <w:t>modelId</w:t>
+      </w:r>
+      <w:r>
+        <w:t xml:space="preserve"> should be of type </w:t>
       </w:r>
       <w:r>
         <w:rPr>
@@ -3785,63 +3257,30 @@
           <w:sz w:val="20"/>
           <w:szCs w:val="20"/>
         </w:rPr>
-        <w:t>@AllArgsConstructor</w:t>
-      </w:r>
-      <w:r>
-        <w:t xml:space="preserve">). Note that </w:t>
-      </w:r>
-      <w:proofErr w:type="spellStart"/>
+        <w:t>JeepModel</w:t>
+      </w:r>
+      <w:r>
+        <w:t xml:space="preserve"> and </w:t>
+      </w:r>
       <w:r>
         <w:rPr>
           <w:rFonts w:ascii="Consolas" w:eastAsia="Consolas" w:hAnsi="Consolas" w:cs="Consolas"/>
           <w:sz w:val="20"/>
           <w:szCs w:val="20"/>
         </w:rPr>
-        <w:t>modelId</w:t>
-      </w:r>
-      <w:proofErr w:type="spellEnd"/>
-      <w:r>
-        <w:t xml:space="preserve"> should be of</w:t>
-      </w:r>
-      <w:r>
-        <w:t xml:space="preserve"> type </w:t>
-      </w:r>
-      <w:proofErr w:type="spellStart"/>
+        <w:t>basePrice</w:t>
+      </w:r>
+      <w:r>
+        <w:t xml:space="preserve"> should be of type </w:t>
+      </w:r>
       <w:r>
         <w:rPr>
           <w:rFonts w:ascii="Consolas" w:eastAsia="Consolas" w:hAnsi="Consolas" w:cs="Consolas"/>
           <w:sz w:val="20"/>
           <w:szCs w:val="20"/>
         </w:rPr>
-        <w:t>JeepModel</w:t>
-      </w:r>
-      <w:proofErr w:type="spellEnd"/>
-      <w:r>
-        <w:t xml:space="preserve"> and </w:t>
-      </w:r>
-      <w:proofErr w:type="spellStart"/>
-      <w:r>
-        <w:rPr>
-          <w:rFonts w:ascii="Consolas" w:eastAsia="Consolas" w:hAnsi="Consolas" w:cs="Consolas"/>
-          <w:sz w:val="20"/>
-          <w:szCs w:val="20"/>
-        </w:rPr>
-        <w:t>basePrice</w:t>
-      </w:r>
-      <w:proofErr w:type="spellEnd"/>
-      <w:r>
-        <w:t xml:space="preserve"> should be of type </w:t>
-      </w:r>
-      <w:proofErr w:type="spellStart"/>
-      <w:r>
-        <w:rPr>
-          <w:rFonts w:ascii="Consolas" w:eastAsia="Consolas" w:hAnsi="Consolas" w:cs="Consolas"/>
-          <w:sz w:val="20"/>
-          <w:szCs w:val="20"/>
-        </w:rPr>
         <w:t>BigDecimal</w:t>
       </w:r>
-      <w:proofErr w:type="spellEnd"/>
       <w:r>
         <w:t>. The class should look like this (remember to add the appropriate import statements):</w:t>
       </w:r>
@@ -3897,18 +3336,8 @@
         <w:ind w:left="360"/>
       </w:pPr>
       <w:r>
-        <w:t xml:space="preserve">  private Long </w:t>
-      </w:r>
-      <w:proofErr w:type="spellStart"/>
-      <w:proofErr w:type="gramStart"/>
-      <w:r>
-        <w:t>modelPK</w:t>
-      </w:r>
-      <w:proofErr w:type="spellEnd"/>
-      <w:r>
-        <w:t>;</w:t>
-      </w:r>
-      <w:proofErr w:type="gramEnd"/>
+        <w:t xml:space="preserve">  private Long modelPK;</w:t>
+      </w:r>
     </w:p>
     <w:p>
       <w:pPr>
@@ -3917,29 +3346,8 @@
       </w:pPr>
       <w:r>
         <w:lastRenderedPageBreak/>
-        <w:t xml:space="preserve">  private </w:t>
-      </w:r>
-      <w:proofErr w:type="spellStart"/>
-      <w:r>
-        <w:t>Jee</w:t>
-      </w:r>
-      <w:r>
-        <w:t>pModel</w:t>
-      </w:r>
-      <w:proofErr w:type="spellEnd"/>
-      <w:r>
-        <w:t xml:space="preserve"> </w:t>
-      </w:r>
-      <w:proofErr w:type="spellStart"/>
-      <w:proofErr w:type="gramStart"/>
-      <w:r>
-        <w:t>modelId</w:t>
-      </w:r>
-      <w:proofErr w:type="spellEnd"/>
-      <w:r>
-        <w:t>;</w:t>
-      </w:r>
-      <w:proofErr w:type="gramEnd"/>
+        <w:t xml:space="preserve">  private JeepModel modelId;</w:t>
+      </w:r>
     </w:p>
     <w:p>
       <w:pPr>
@@ -3947,18 +3355,8 @@
         <w:ind w:left="360"/>
       </w:pPr>
       <w:r>
-        <w:t xml:space="preserve">  private String </w:t>
-      </w:r>
-      <w:proofErr w:type="spellStart"/>
-      <w:proofErr w:type="gramStart"/>
-      <w:r>
-        <w:t>trimLevel</w:t>
-      </w:r>
-      <w:proofErr w:type="spellEnd"/>
-      <w:r>
-        <w:t>;</w:t>
-      </w:r>
-      <w:proofErr w:type="gramEnd"/>
+        <w:t xml:space="preserve">  private String trimLevel;</w:t>
+      </w:r>
     </w:p>
     <w:p>
       <w:pPr>
@@ -3966,18 +3364,8 @@
         <w:ind w:left="360"/>
       </w:pPr>
       <w:r>
-        <w:t xml:space="preserve">  private int </w:t>
-      </w:r>
-      <w:proofErr w:type="spellStart"/>
-      <w:proofErr w:type="gramStart"/>
-      <w:r>
-        <w:t>numDoors</w:t>
-      </w:r>
-      <w:proofErr w:type="spellEnd"/>
-      <w:r>
-        <w:t>;</w:t>
-      </w:r>
-      <w:proofErr w:type="gramEnd"/>
+        <w:t xml:space="preserve">  private int numDoors;</w:t>
+      </w:r>
     </w:p>
     <w:p>
       <w:pPr>
@@ -3985,18 +3373,8 @@
         <w:ind w:left="360"/>
       </w:pPr>
       <w:r>
-        <w:t xml:space="preserve">  private int </w:t>
-      </w:r>
-      <w:proofErr w:type="spellStart"/>
-      <w:proofErr w:type="gramStart"/>
-      <w:r>
-        <w:t>wheelSize</w:t>
-      </w:r>
-      <w:proofErr w:type="spellEnd"/>
-      <w:r>
-        <w:t>;</w:t>
-      </w:r>
-      <w:proofErr w:type="gramEnd"/>
+        <w:t xml:space="preserve">  private int wheelSize;</w:t>
+      </w:r>
     </w:p>
     <w:p>
       <w:pPr>
@@ -4004,26 +3382,8 @@
         <w:ind w:left="360"/>
       </w:pPr>
       <w:r>
-        <w:t xml:space="preserve">  private </w:t>
-      </w:r>
-      <w:proofErr w:type="spellStart"/>
-      <w:r>
-        <w:t>BigDecimal</w:t>
-      </w:r>
-      <w:proofErr w:type="spellEnd"/>
-      <w:r>
-        <w:t xml:space="preserve"> </w:t>
-      </w:r>
-      <w:proofErr w:type="spellStart"/>
-      <w:proofErr w:type="gramStart"/>
-      <w:r>
-        <w:t>basePrice</w:t>
-      </w:r>
-      <w:proofErr w:type="spellEnd"/>
-      <w:r>
-        <w:t>;</w:t>
-      </w:r>
-      <w:proofErr w:type="gramEnd"/>
+        <w:t xml:space="preserve">  private BigDecimal basePrice;</w:t>
+      </w:r>
     </w:p>
     <w:p>
       <w:pPr>
@@ -4045,23 +3405,13 @@
       <w:r>
         <w:t xml:space="preserve">In the supplied resources, copy all files in the Entities folder to the </w:t>
       </w:r>
-      <w:proofErr w:type="spellStart"/>
       <w:r>
         <w:rPr>
           <w:rFonts w:ascii="Consolas" w:eastAsia="Consolas" w:hAnsi="Consolas" w:cs="Consolas"/>
           <w:sz w:val="20"/>
           <w:szCs w:val="20"/>
         </w:rPr>
-        <w:t>src</w:t>
-      </w:r>
-      <w:proofErr w:type="spellEnd"/>
-      <w:r>
-        <w:rPr>
-          <w:rFonts w:ascii="Consolas" w:eastAsia="Consolas" w:hAnsi="Consolas" w:cs="Consolas"/>
-          <w:sz w:val="20"/>
-          <w:szCs w:val="20"/>
-        </w:rPr>
-        <w:t>/</w:t>
+        <w:t>src/</w:t>
       </w:r>
       <w:r>
         <w:rPr>
@@ -4078,25 +3428,7 @@
           <w:sz w:val="20"/>
           <w:szCs w:val="20"/>
         </w:rPr>
-        <w:t>/java/com/–</w:t>
-      </w:r>
-      <w:proofErr w:type="spellStart"/>
-      <w:r>
-        <w:rPr>
-          <w:rFonts w:ascii="Consolas" w:eastAsia="Consolas" w:hAnsi="Consolas" w:cs="Consolas"/>
-          <w:sz w:val="20"/>
-          <w:szCs w:val="20"/>
-        </w:rPr>
-        <w:t>promineotech</w:t>
-      </w:r>
-      <w:proofErr w:type="spellEnd"/>
-      <w:r>
-        <w:rPr>
-          <w:rFonts w:ascii="Consolas" w:eastAsia="Consolas" w:hAnsi="Consolas" w:cs="Consolas"/>
-          <w:sz w:val="20"/>
-          <w:szCs w:val="20"/>
-        </w:rPr>
-        <w:t>/jeep/entity</w:t>
+        <w:t>/java/com/–promineotech/jeep/entity</w:t>
       </w:r>
       <w:r>
         <w:t xml:space="preserve"> folder. </w:t>
@@ -4108,27 +3440,7 @@
           <w:color w:val="FF0000"/>
           <w:u w:color="FF0000"/>
         </w:rPr>
-        <w:t xml:space="preserve">Do not copy anything from the Source folder </w:t>
-      </w:r>
-      <w:proofErr w:type="gramStart"/>
-      <w:r>
-        <w:rPr>
-          <w:b/>
-          <w:bCs/>
-          <w:color w:val="FF0000"/>
-          <w:u w:color="FF0000"/>
-        </w:rPr>
-        <w:t>at this time</w:t>
-      </w:r>
-      <w:proofErr w:type="gramEnd"/>
-      <w:r>
-        <w:rPr>
-          <w:b/>
-          <w:bCs/>
-          <w:color w:val="FF0000"/>
-          <w:u w:color="FF0000"/>
-        </w:rPr>
-        <w:t>.</w:t>
+        <w:t>Do not copy anything from the Source folder at this time.</w:t>
       </w:r>
     </w:p>
     <w:p>
@@ -4182,26 +3494,7 @@
         </w:numPr>
       </w:pPr>
       <w:r>
-        <w:t xml:space="preserve">Back in the test method that you were writing, create local variables </w:t>
-      </w:r>
-      <w:r>
-        <w:t xml:space="preserve">for </w:t>
-      </w:r>
-      <w:proofErr w:type="spellStart"/>
-      <w:r>
-        <w:t>JeepModel</w:t>
-      </w:r>
-      <w:proofErr w:type="spellEnd"/>
-      <w:r>
-        <w:t xml:space="preserve">, trim, and </w:t>
-      </w:r>
-      <w:proofErr w:type="spellStart"/>
-      <w:r>
-        <w:t>uri</w:t>
-      </w:r>
-      <w:proofErr w:type="spellEnd"/>
-      <w:r>
-        <w:t>. Set them appropriately like this:</w:t>
+        <w:t>Back in the test method that you were writing, create local variables for JeepModel, trim, and uri. Set them appropriately like this:</w:t>
       </w:r>
     </w:p>
     <w:tbl>
@@ -4364,7 +3657,6 @@
               <w:pStyle w:val="Mono"/>
               <w:spacing w:before="120" w:after="120"/>
             </w:pPr>
-            <w:proofErr w:type="spellStart"/>
             <w:r>
               <w:rPr>
                 <w:b/>
@@ -4372,7 +3664,6 @@
               </w:rPr>
               <w:t>JeepModel</w:t>
             </w:r>
-            <w:proofErr w:type="spellEnd"/>
           </w:p>
         </w:tc>
         <w:tc>
@@ -4424,11 +3715,9 @@
               <w:pStyle w:val="Mono"/>
               <w:spacing w:before="120" w:after="120"/>
             </w:pPr>
-            <w:proofErr w:type="spellStart"/>
             <w:r>
               <w:t>JeepModel.WRANGLER</w:t>
             </w:r>
-            <w:proofErr w:type="spellEnd"/>
           </w:p>
         </w:tc>
       </w:tr>
@@ -4579,11 +3868,9 @@
               <w:pStyle w:val="Mono"/>
               <w:spacing w:before="120" w:after="120"/>
             </w:pPr>
-            <w:proofErr w:type="spellStart"/>
             <w:r>
               <w:t>uri</w:t>
             </w:r>
-            <w:proofErr w:type="spellEnd"/>
           </w:p>
         </w:tc>
         <w:tc>
@@ -4608,40 +3895,8 @@
               <w:pStyle w:val="Mono"/>
               <w:spacing w:before="120" w:after="120"/>
             </w:pPr>
-            <w:proofErr w:type="spellStart"/>
             <w:r>
-              <w:t>String.format</w:t>
-            </w:r>
-            <w:proofErr w:type="spellEnd"/>
-            <w:r>
-              <w:t>("http://localhost:%d/</w:t>
-            </w:r>
-            <w:proofErr w:type="spellStart"/>
-            <w:r>
-              <w:t>jeeps?model</w:t>
-            </w:r>
-            <w:proofErr w:type="spellEnd"/>
-            <w:r>
-              <w:t>=%</w:t>
-            </w:r>
-            <w:proofErr w:type="spellStart"/>
-            <w:r>
-              <w:t>s&amp;trim</w:t>
-            </w:r>
-            <w:proofErr w:type="spellEnd"/>
-            <w:r>
-              <w:t xml:space="preserve">=%s", </w:t>
-            </w:r>
-            <w:proofErr w:type="spellStart"/>
-            <w:r>
-              <w:t>serverPort</w:t>
-            </w:r>
-            <w:proofErr w:type="spellEnd"/>
-            <w:r>
-              <w:t xml:space="preserve">, </w:t>
-            </w:r>
-            <w:r>
-              <w:t>model, trim);</w:t>
+              <w:t>String.format("http://localhost:%d/jeeps?model=%s&amp;trim=%s", serverPort, model, trim);</w:t>
             </w:r>
           </w:p>
         </w:tc>
@@ -4667,15 +3922,7 @@
         </w:numPr>
       </w:pPr>
       <w:r>
-        <w:t xml:space="preserve">Send an HTTP request to the REST service that passes a </w:t>
-      </w:r>
-      <w:proofErr w:type="spellStart"/>
-      <w:r>
-        <w:t>JeepModel</w:t>
-      </w:r>
-      <w:proofErr w:type="spellEnd"/>
-      <w:r>
-        <w:t xml:space="preserve"> and trim level as URI parameters (as shown in the video). Use this method call:</w:t>
+        <w:t>Send an HTTP request to the REST service that passes a JeepModel and trim level as URI parameters (as shown in the video). Use this method call:</w:t>
       </w:r>
     </w:p>
     <w:p>
@@ -4683,53 +3930,8 @@
         <w:pStyle w:val="Mono"/>
         <w:ind w:left="1440" w:hanging="720"/>
       </w:pPr>
-      <w:proofErr w:type="spellStart"/>
-      <w:r>
-        <w:t>ResponseEntity</w:t>
-      </w:r>
-      <w:proofErr w:type="spellEnd"/>
-      <w:r>
-        <w:t xml:space="preserve">&lt;List&lt;Jeep&gt;&gt; response = </w:t>
-      </w:r>
-      <w:proofErr w:type="spellStart"/>
-      <w:r>
-        <w:t>restTemplate.exchange</w:t>
-      </w:r>
-      <w:proofErr w:type="spellEnd"/>
-      <w:r>
-        <w:t>(</w:t>
-      </w:r>
-      <w:proofErr w:type="spellStart"/>
-      <w:r>
-        <w:t>uri</w:t>
-      </w:r>
-      <w:proofErr w:type="spellEnd"/>
-      <w:r>
-        <w:t xml:space="preserve">, </w:t>
-      </w:r>
-      <w:proofErr w:type="spellStart"/>
-      <w:r>
-        <w:t>HttpMethod.GET</w:t>
-      </w:r>
-      <w:proofErr w:type="spellEnd"/>
-      <w:r>
-        <w:t xml:space="preserve">, null, new </w:t>
-      </w:r>
-      <w:proofErr w:type="spellStart"/>
-      <w:r>
-        <w:t>ParameterizedTypeReference</w:t>
-      </w:r>
-      <w:proofErr w:type="spellEnd"/>
-      <w:r>
-        <w:t>&lt;</w:t>
-      </w:r>
-      <w:proofErr w:type="gramStart"/>
-      <w:r>
-        <w:t>&gt;(</w:t>
-      </w:r>
-      <w:proofErr w:type="gramEnd"/>
-      <w:r>
-        <w:t>) {});</w:t>
+      <w:r>
+        <w:t>ResponseEntity&lt;List&lt;Jeep&gt;&gt; response = restTemplate.exchange(uri, HttpMethod.GET, null, new ParameterizedTypeReference&lt;&gt;() {});</w:t>
       </w:r>
     </w:p>
     <w:p>
@@ -4740,39 +3942,25 @@
       <w:r>
         <w:t xml:space="preserve">Make sure to use the import </w:t>
       </w:r>
-      <w:proofErr w:type="spellStart"/>
-      <w:proofErr w:type="gramStart"/>
       <w:r>
         <w:rPr>
           <w:rFonts w:ascii="Consolas" w:eastAsia="Consolas" w:hAnsi="Consolas" w:cs="Consolas"/>
           <w:sz w:val="20"/>
           <w:szCs w:val="20"/>
         </w:rPr>
-        <w:t>java.util</w:t>
-      </w:r>
-      <w:proofErr w:type="gramEnd"/>
+        <w:t>java.util.List</w:t>
+      </w:r>
+      <w:r>
+        <w:t xml:space="preserve"> and </w:t>
+      </w:r>
       <w:r>
         <w:rPr>
           <w:rFonts w:ascii="Consolas" w:eastAsia="Consolas" w:hAnsi="Consolas" w:cs="Consolas"/>
           <w:sz w:val="20"/>
           <w:szCs w:val="20"/>
         </w:rPr>
-        <w:t>.List</w:t>
-      </w:r>
-      <w:proofErr w:type="spellEnd"/>
-      <w:r>
-        <w:t xml:space="preserve"> and </w:t>
-      </w:r>
-      <w:proofErr w:type="spellStart"/>
-      <w:r>
-        <w:rPr>
-          <w:rFonts w:ascii="Consolas" w:eastAsia="Consolas" w:hAnsi="Consolas" w:cs="Consolas"/>
-          <w:sz w:val="20"/>
-          <w:szCs w:val="20"/>
-        </w:rPr>
         <w:t>org.springframework.http.HttpMethod</w:t>
       </w:r>
-      <w:proofErr w:type="spellEnd"/>
       <w:r>
         <w:t>.</w:t>
       </w:r>
@@ -4790,22 +3978,16 @@
         <w:t xml:space="preserve">Using </w:t>
       </w:r>
       <w:hyperlink r:id="rId13" w:history="1">
-        <w:proofErr w:type="spellStart"/>
         <w:r>
           <w:rPr>
             <w:rStyle w:val="Hyperlink0"/>
           </w:rPr>
           <w:t>AssertJ</w:t>
         </w:r>
-        <w:proofErr w:type="spellEnd"/>
       </w:hyperlink>
       <w:r>
-        <w:t>, test that the response that c</w:t>
-      </w:r>
-      <w:r>
-        <w:t xml:space="preserve">omes back from the server is 200 (success) – or as is shown in the video: </w:t>
-      </w:r>
-      <w:proofErr w:type="spellStart"/>
+        <w:t xml:space="preserve">, test that the response that comes back from the server is 200 (success) – or as is shown in the video: </w:t>
+      </w:r>
       <w:r>
         <w:rPr>
           <w:rFonts w:ascii="Consolas" w:eastAsia="Consolas" w:hAnsi="Consolas" w:cs="Consolas"/>
@@ -4814,7 +3996,6 @@
         </w:rPr>
         <w:t>HttpStatus.OK</w:t>
       </w:r>
-      <w:proofErr w:type="spellEnd"/>
       <w:r>
         <w:t>. The code should look like this:</w:t>
       </w:r>
@@ -4824,39 +4005,8 @@
         <w:pStyle w:val="Mono"/>
         <w:ind w:left="720"/>
       </w:pPr>
-      <w:proofErr w:type="spellStart"/>
-      <w:r>
-        <w:t>assertThat</w:t>
-      </w:r>
-      <w:proofErr w:type="spellEnd"/>
-      <w:r>
-        <w:t>(</w:t>
-      </w:r>
-      <w:proofErr w:type="spellStart"/>
-      <w:proofErr w:type="gramStart"/>
-      <w:r>
-        <w:t>response.getStatusCode</w:t>
-      </w:r>
-      <w:proofErr w:type="spellEnd"/>
-      <w:proofErr w:type="gramEnd"/>
-      <w:r>
-        <w:t>()).</w:t>
-      </w:r>
-      <w:proofErr w:type="spellStart"/>
-      <w:r>
-        <w:t>isEqualTo</w:t>
-      </w:r>
-      <w:proofErr w:type="spellEnd"/>
-      <w:r>
-        <w:t>(</w:t>
-      </w:r>
-      <w:proofErr w:type="spellStart"/>
-      <w:r>
-        <w:t>HttpStatus.OK</w:t>
-      </w:r>
-      <w:proofErr w:type="spellEnd"/>
-      <w:r>
-        <w:t>);</w:t>
+      <w:r>
+        <w:t>assertThat(response.getStatusCode()).isEqualTo(HttpStatus.OK);</w:t>
       </w:r>
     </w:p>
     <w:p>
@@ -4874,17 +4024,7 @@
         <w:ind w:left="720"/>
       </w:pPr>
       <w:r>
-        <w:t xml:space="preserve">import static </w:t>
-      </w:r>
-      <w:proofErr w:type="spellStart"/>
-      <w:proofErr w:type="gramStart"/>
-      <w:r>
-        <w:t>org.assertj.core.api.Assertions.assertThat</w:t>
-      </w:r>
-      <w:proofErr w:type="spellEnd"/>
-      <w:proofErr w:type="gramEnd"/>
-      <w:r>
-        <w:t>;</w:t>
+        <w:t>import static org.assertj.core.api.Assertions.assertThat;</w:t>
       </w:r>
     </w:p>
     <w:p>
@@ -4955,23 +4095,13 @@
       <w:r>
         <w:t xml:space="preserve">In </w:t>
       </w:r>
-      <w:proofErr w:type="spellStart"/>
       <w:r>
         <w:rPr>
           <w:rFonts w:ascii="Consolas" w:eastAsia="Consolas" w:hAnsi="Consolas" w:cs="Consolas"/>
           <w:sz w:val="20"/>
           <w:szCs w:val="20"/>
         </w:rPr>
-        <w:t>src</w:t>
-      </w:r>
-      <w:proofErr w:type="spellEnd"/>
-      <w:r>
-        <w:rPr>
-          <w:rFonts w:ascii="Consolas" w:eastAsia="Consolas" w:hAnsi="Consolas" w:cs="Consolas"/>
-          <w:sz w:val="20"/>
-          <w:szCs w:val="20"/>
-        </w:rPr>
-        <w:t>/</w:t>
+        <w:t>src/</w:t>
       </w:r>
       <w:r>
         <w:rPr>
@@ -4993,39 +4123,25 @@
       <w:r>
         <w:t xml:space="preserve">, create a new package </w:t>
       </w:r>
-      <w:proofErr w:type="spellStart"/>
-      <w:proofErr w:type="gramStart"/>
       <w:r>
         <w:rPr>
           <w:rFonts w:ascii="Consolas" w:eastAsia="Consolas" w:hAnsi="Consolas" w:cs="Consolas"/>
           <w:sz w:val="20"/>
           <w:szCs w:val="20"/>
         </w:rPr>
-        <w:t>com.promineotech</w:t>
-      </w:r>
-      <w:proofErr w:type="gramEnd"/>
+        <w:t>com.promineotech.jeep.controller</w:t>
+      </w:r>
+      <w:r>
+        <w:t xml:space="preserve">. In this package, create an interface named </w:t>
+      </w:r>
       <w:r>
         <w:rPr>
           <w:rFonts w:ascii="Consolas" w:eastAsia="Consolas" w:hAnsi="Consolas" w:cs="Consolas"/>
           <w:sz w:val="20"/>
           <w:szCs w:val="20"/>
         </w:rPr>
-        <w:t>.jeep.controller</w:t>
-      </w:r>
-      <w:proofErr w:type="spellEnd"/>
-      <w:r>
-        <w:t xml:space="preserve">. In this package, create an interface named </w:t>
-      </w:r>
-      <w:proofErr w:type="spellStart"/>
-      <w:r>
-        <w:rPr>
-          <w:rFonts w:ascii="Consolas" w:eastAsia="Consolas" w:hAnsi="Consolas" w:cs="Consolas"/>
-          <w:sz w:val="20"/>
-          <w:szCs w:val="20"/>
-        </w:rPr>
         <w:t>JeepSalesController</w:t>
       </w:r>
-      <w:proofErr w:type="spellEnd"/>
       <w:r>
         <w:t xml:space="preserve">. </w:t>
       </w:r>
@@ -5064,7 +4180,6 @@
       <w:r>
         <w:t xml:space="preserve">Add the </w:t>
       </w:r>
-      <w:proofErr w:type="spellStart"/>
       <w:r>
         <w:rPr>
           <w:rFonts w:ascii="Consolas" w:eastAsia="Consolas" w:hAnsi="Consolas" w:cs="Consolas"/>
@@ -5073,7 +4188,6 @@
         </w:rPr>
         <w:t>fetchJeeps</w:t>
       </w:r>
-      <w:proofErr w:type="spellEnd"/>
       <w:r>
         <w:t xml:space="preserve"> method in a controller interface with the following signature:</w:t>
       </w:r>
@@ -5084,25 +4198,7 @@
         <w:ind w:left="720"/>
       </w:pPr>
       <w:r>
-        <w:t xml:space="preserve">List&lt;Jeep&gt; </w:t>
-      </w:r>
-      <w:proofErr w:type="spellStart"/>
-      <w:proofErr w:type="gramStart"/>
-      <w:r>
-        <w:t>fetchJeeps</w:t>
-      </w:r>
-      <w:proofErr w:type="spellEnd"/>
-      <w:r>
-        <w:t>(</w:t>
-      </w:r>
-      <w:proofErr w:type="spellStart"/>
-      <w:proofErr w:type="gramEnd"/>
-      <w:r>
-        <w:t>JeepModel</w:t>
-      </w:r>
-      <w:proofErr w:type="spellEnd"/>
-      <w:r>
-        <w:t xml:space="preserve"> model, String trim);</w:t>
+        <w:t>List&lt;Jeep&gt; fetchJeeps(JeepModel model, String trim);</w:t>
       </w:r>
     </w:p>
     <w:p>
@@ -5125,26 +4221,14 @@
       <w:r>
         <w:t xml:space="preserve"> from </w:t>
       </w:r>
-      <w:proofErr w:type="spellStart"/>
-      <w:proofErr w:type="gramStart"/>
       <w:r>
         <w:rPr>
           <w:rFonts w:ascii="Consolas" w:eastAsia="Consolas" w:hAnsi="Consolas" w:cs="Consolas"/>
           <w:sz w:val="20"/>
           <w:szCs w:val="20"/>
         </w:rPr>
-        <w:t>java.util</w:t>
-      </w:r>
-      <w:proofErr w:type="gramEnd"/>
-      <w:r>
-        <w:rPr>
-          <w:rFonts w:ascii="Consolas" w:eastAsia="Consolas" w:hAnsi="Consolas" w:cs="Consolas"/>
-          <w:sz w:val="20"/>
-          <w:szCs w:val="20"/>
-        </w:rPr>
-        <w:t>.List</w:t>
-      </w:r>
-      <w:proofErr w:type="spellEnd"/>
+        <w:t>java.util.List</w:t>
+      </w:r>
       <w:r>
         <w:t>.</w:t>
       </w:r>
@@ -5158,18 +4242,7 @@
         </w:numPr>
       </w:pPr>
       <w:r>
-        <w:t xml:space="preserve">Add </w:t>
-      </w:r>
-      <w:proofErr w:type="spellStart"/>
-      <w:r>
-        <w:t>OpenAPI</w:t>
-      </w:r>
-      <w:proofErr w:type="spellEnd"/>
-      <w:r>
-        <w:t xml:space="preserve"> doc</w:t>
-      </w:r>
-      <w:r>
-        <w:t>umentation to document the four possible outcomes: 200 (success), 400 (bad input), 404 (not found) and 500 (unplanned error) as shown in the video.</w:t>
+        <w:t>Add OpenAPI documentation to document the four possible outcomes: 200 (success), 400 (bad input), 404 (not found) and 500 (unplanned error) as shown in the video.</w:t>
       </w:r>
     </w:p>
     <w:p>
@@ -5181,15 +4254,7 @@
         </w:numPr>
       </w:pPr>
       <w:r>
-        <w:t xml:space="preserve">Add the parameter annotations in the </w:t>
-      </w:r>
-      <w:proofErr w:type="spellStart"/>
-      <w:r>
-        <w:t>OpenAPI</w:t>
-      </w:r>
-      <w:proofErr w:type="spellEnd"/>
-      <w:r>
-        <w:t xml:space="preserve"> documentation to describe the </w:t>
+        <w:t xml:space="preserve">Add the parameter annotations in the OpenAPI documentation to describe the </w:t>
       </w:r>
       <w:r>
         <w:rPr>
@@ -5223,10 +4288,7 @@
         </w:numPr>
       </w:pPr>
       <w:r>
-        <w:t>Add th</w:t>
-      </w:r>
-      <w:r>
-        <w:t xml:space="preserve">e </w:t>
+        <w:t xml:space="preserve">Add the </w:t>
       </w:r>
       <w:r>
         <w:rPr>
@@ -5245,57 +4307,19 @@
           <w:sz w:val="20"/>
           <w:szCs w:val="20"/>
         </w:rPr>
-        <w:t>@</w:t>
-      </w:r>
-      <w:proofErr w:type="gramStart"/>
+        <w:t>@ResponseStatus(code = HttpStatus.OK)</w:t>
+      </w:r>
+      <w:r>
+        <w:t xml:space="preserve"> annotation as method-level annotations to the </w:t>
+      </w:r>
       <w:r>
         <w:rPr>
           <w:rFonts w:ascii="Consolas" w:eastAsia="Consolas" w:hAnsi="Consolas" w:cs="Consolas"/>
           <w:sz w:val="20"/>
           <w:szCs w:val="20"/>
         </w:rPr>
-        <w:t>ResponseStatus(</w:t>
-      </w:r>
-      <w:proofErr w:type="gramEnd"/>
-      <w:r>
-        <w:rPr>
-          <w:rFonts w:ascii="Consolas" w:eastAsia="Consolas" w:hAnsi="Consolas" w:cs="Consolas"/>
-          <w:sz w:val="20"/>
-          <w:szCs w:val="20"/>
-        </w:rPr>
-        <w:t xml:space="preserve">code = </w:t>
-      </w:r>
-      <w:proofErr w:type="spellStart"/>
-      <w:r>
-        <w:rPr>
-          <w:rFonts w:ascii="Consolas" w:eastAsia="Consolas" w:hAnsi="Consolas" w:cs="Consolas"/>
-          <w:sz w:val="20"/>
-          <w:szCs w:val="20"/>
-        </w:rPr>
-        <w:t>HttpStatus.OK</w:t>
-      </w:r>
-      <w:proofErr w:type="spellEnd"/>
-      <w:r>
-        <w:rPr>
-          <w:rFonts w:ascii="Consolas" w:eastAsia="Consolas" w:hAnsi="Consolas" w:cs="Consolas"/>
-          <w:sz w:val="20"/>
-          <w:szCs w:val="20"/>
-        </w:rPr>
-        <w:t>)</w:t>
-      </w:r>
-      <w:r>
-        <w:t xml:space="preserve"> annotation as method-level annotations to the </w:t>
-      </w:r>
-      <w:proofErr w:type="spellStart"/>
-      <w:r>
-        <w:rPr>
-          <w:rFonts w:ascii="Consolas" w:eastAsia="Consolas" w:hAnsi="Consolas" w:cs="Consolas"/>
-          <w:sz w:val="20"/>
-          <w:szCs w:val="20"/>
-        </w:rPr>
         <w:t>fetchJeeps</w:t>
       </w:r>
-      <w:proofErr w:type="spellEnd"/>
       <w:r>
         <w:t xml:space="preserve"> method.</w:t>
       </w:r>
@@ -5320,18 +4344,7 @@
         <w:t>@RequestParam</w:t>
       </w:r>
       <w:r>
-        <w:t xml:space="preserve"> annotations to the parameters as described in the video. The interface should look like this (omit</w:t>
-      </w:r>
-      <w:r>
-        <w:t xml:space="preserve">ting the </w:t>
-      </w:r>
-      <w:proofErr w:type="spellStart"/>
-      <w:r>
-        <w:t>OpenAPI</w:t>
-      </w:r>
-      <w:proofErr w:type="spellEnd"/>
-      <w:r>
-        <w:t xml:space="preserve"> annotations):</w:t>
+        <w:t xml:space="preserve"> annotations to the parameters as described in the video. The interface should look like this (omitting the OpenAPI annotations):</w:t>
       </w:r>
     </w:p>
     <w:p>
@@ -5349,15 +4362,7 @@
         <w:ind w:left="720"/>
       </w:pPr>
       <w:r>
-        <w:t xml:space="preserve">public interface </w:t>
-      </w:r>
-      <w:proofErr w:type="spellStart"/>
-      <w:r>
-        <w:t>JeepSalesController</w:t>
-      </w:r>
-      <w:proofErr w:type="spellEnd"/>
-      <w:r>
-        <w:t xml:space="preserve"> {</w:t>
+        <w:t>public interface JeepSalesController {</w:t>
       </w:r>
     </w:p>
     <w:p>
@@ -5375,23 +4380,7 @@
         <w:ind w:left="720"/>
       </w:pPr>
       <w:r>
-        <w:t xml:space="preserve">  @</w:t>
-      </w:r>
-      <w:proofErr w:type="gramStart"/>
-      <w:r>
-        <w:t>ResponseStatus(</w:t>
-      </w:r>
-      <w:proofErr w:type="gramEnd"/>
-      <w:r>
-        <w:t xml:space="preserve">code = </w:t>
-      </w:r>
-      <w:proofErr w:type="spellStart"/>
-      <w:r>
-        <w:t>HttpStatus.OK</w:t>
-      </w:r>
-      <w:proofErr w:type="spellEnd"/>
-      <w:r>
-        <w:t>)</w:t>
+        <w:t xml:space="preserve">  @ResponseStatus(code = HttpStatus.OK)</w:t>
       </w:r>
     </w:p>
     <w:p>
@@ -5400,28 +4389,7 @@
         <w:ind w:left="720"/>
       </w:pPr>
       <w:r>
-        <w:t xml:space="preserve">  List&lt;Jeep&gt; </w:t>
-      </w:r>
-      <w:proofErr w:type="spellStart"/>
-      <w:proofErr w:type="gramStart"/>
-      <w:r>
-        <w:t>fetchJeeps</w:t>
-      </w:r>
-      <w:proofErr w:type="spellEnd"/>
-      <w:r>
-        <w:t>(</w:t>
-      </w:r>
-      <w:proofErr w:type="gramEnd"/>
-      <w:r>
-        <w:t xml:space="preserve">@RequestParam </w:t>
-      </w:r>
-      <w:proofErr w:type="spellStart"/>
-      <w:r>
-        <w:t>JeepModel</w:t>
-      </w:r>
-      <w:proofErr w:type="spellEnd"/>
-      <w:r>
-        <w:t xml:space="preserve"> model, </w:t>
+        <w:t xml:space="preserve">  List&lt;Jeep&gt; fetchJeeps(@RequestParam JeepModel model, </w:t>
       </w:r>
     </w:p>
     <w:p>
@@ -5430,13 +4398,8 @@
         <w:ind w:left="720"/>
       </w:pPr>
       <w:r>
-        <w:t xml:space="preserve">      @RequestParam String trim</w:t>
-      </w:r>
-      <w:proofErr w:type="gramStart"/>
-      <w:r>
-        <w:t>);</w:t>
-      </w:r>
-      <w:proofErr w:type="gramEnd"/>
+        <w:t xml:space="preserve">      @RequestParam String trim);</w:t>
+      </w:r>
     </w:p>
     <w:p>
       <w:pPr>
@@ -5456,15 +4419,7 @@
         </w:numPr>
       </w:pPr>
       <w:r>
-        <w:t xml:space="preserve">In your video, show the interface and </w:t>
-      </w:r>
-      <w:proofErr w:type="spellStart"/>
-      <w:r>
-        <w:t>OpenAPI</w:t>
-      </w:r>
-      <w:proofErr w:type="spellEnd"/>
-      <w:r>
-        <w:t xml:space="preserve"> documentation. </w:t>
+        <w:t xml:space="preserve">In your video, show the interface and OpenAPI documentation. </w:t>
       </w:r>
       <w:r>
         <w:rPr>
@@ -5524,7 +4479,6 @@
         <w:lastRenderedPageBreak/>
         <w:t xml:space="preserve">Add the controller implementation class named </w:t>
       </w:r>
-      <w:proofErr w:type="spellStart"/>
       <w:r>
         <w:rPr>
           <w:rFonts w:ascii="Consolas" w:eastAsia="Consolas" w:hAnsi="Consolas" w:cs="Consolas"/>
@@ -5533,7 +4487,6 @@
         </w:rPr>
         <w:t>DefaultJeepSalesController</w:t>
       </w:r>
-      <w:proofErr w:type="spellEnd"/>
       <w:r>
         <w:t xml:space="preserve">. Don't forget the </w:t>
       </w:r>
@@ -5558,29 +4511,10 @@
         </w:numPr>
       </w:pPr>
       <w:r>
-        <w:t xml:space="preserve">Run the application within the IDE and show the resulting </w:t>
-      </w:r>
-      <w:proofErr w:type="spellStart"/>
-      <w:r>
-        <w:t>OpenAPI</w:t>
-      </w:r>
-      <w:proofErr w:type="spellEnd"/>
-      <w:r>
-        <w:t xml:space="preserve"> (Swagger</w:t>
-      </w:r>
-      <w:r>
-        <w:t xml:space="preserve">) documentation produced in the browser. </w:t>
-      </w:r>
-      <w:r>
-        <w:t xml:space="preserve">In your video, make sure to show the </w:t>
-      </w:r>
-      <w:proofErr w:type="spellStart"/>
-      <w:r>
-        <w:t>OpenAPI</w:t>
-      </w:r>
-      <w:proofErr w:type="spellEnd"/>
-      <w:r>
-        <w:t xml:space="preserve"> (Swagger) documentation produced in the browser, and show all </w:t>
+        <w:t xml:space="preserve">Run the application within the IDE and show the resulting OpenAPI (Swagger) documentation produced in the browser. </w:t>
+      </w:r>
+      <w:r>
+        <w:t xml:space="preserve">In your video, make sure to show the OpenAPI (Swagger) documentation produced in the browser, and show all </w:t>
       </w:r>
       <w:r>
         <w:t xml:space="preserve">four possible outcomes. </w:t>
@@ -7519,7 +6453,7 @@
   <w:num w:numId="7" w16cid:durableId="1726753993">
     <w:abstractNumId w:val="2"/>
     <w:lvlOverride w:ilvl="0">
-      <w:lvl w:ilvl="0" w:tplc="4C42E34C">
+      <w:lvl w:ilvl="0" w:tplc="916C4AD0">
         <w:start w:val="1"/>
         <w:numFmt w:val="decimal"/>
         <w:lvlText w:val="%1)"/>
@@ -7546,7 +6480,7 @@
       </w:lvl>
     </w:lvlOverride>
     <w:lvlOverride w:ilvl="1">
-      <w:lvl w:ilvl="1" w:tplc="679089A8">
+      <w:lvl w:ilvl="1" w:tplc="8BF00D7A">
         <w:start w:val="1"/>
         <w:numFmt w:val="lowerLetter"/>
         <w:lvlText w:val="%2)"/>
@@ -7576,7 +6510,7 @@
       </w:lvl>
     </w:lvlOverride>
     <w:lvlOverride w:ilvl="2">
-      <w:lvl w:ilvl="2" w:tplc="7146EB7C">
+      <w:lvl w:ilvl="2" w:tplc="53B830BC">
         <w:start w:val="1"/>
         <w:numFmt w:val="lowerRoman"/>
         <w:lvlText w:val="%3)"/>
@@ -7606,7 +6540,7 @@
       </w:lvl>
     </w:lvlOverride>
     <w:lvlOverride w:ilvl="3">
-      <w:lvl w:ilvl="3" w:tplc="9D7AE704">
+      <w:lvl w:ilvl="3" w:tplc="F6DCE170">
         <w:start w:val="1"/>
         <w:numFmt w:val="decimal"/>
         <w:lvlText w:val="(%4)"/>
@@ -7636,7 +6570,7 @@
       </w:lvl>
     </w:lvlOverride>
     <w:lvlOverride w:ilvl="4">
-      <w:lvl w:ilvl="4" w:tplc="3C8C42C4">
+      <w:lvl w:ilvl="4" w:tplc="0FE4E08A">
         <w:start w:val="1"/>
         <w:numFmt w:val="lowerLetter"/>
         <w:lvlText w:val="(%5)"/>
@@ -7666,7 +6600,7 @@
       </w:lvl>
     </w:lvlOverride>
     <w:lvlOverride w:ilvl="5">
-      <w:lvl w:ilvl="5" w:tplc="A8C64B98">
+      <w:lvl w:ilvl="5" w:tplc="A3580D9A">
         <w:start w:val="1"/>
         <w:numFmt w:val="lowerRoman"/>
         <w:lvlText w:val="(%6)"/>
@@ -7696,7 +6630,7 @@
       </w:lvl>
     </w:lvlOverride>
     <w:lvlOverride w:ilvl="6">
-      <w:lvl w:ilvl="6" w:tplc="5336A428">
+      <w:lvl w:ilvl="6" w:tplc="1194BB02">
         <w:start w:val="1"/>
         <w:numFmt w:val="decimal"/>
         <w:lvlText w:val="%7."/>
@@ -7726,7 +6660,7 @@
       </w:lvl>
     </w:lvlOverride>
     <w:lvlOverride w:ilvl="7">
-      <w:lvl w:ilvl="7" w:tplc="028296D8">
+      <w:lvl w:ilvl="7" w:tplc="E02EE344">
         <w:start w:val="1"/>
         <w:numFmt w:val="lowerLetter"/>
         <w:lvlText w:val="%8."/>
@@ -7756,7 +6690,7 @@
       </w:lvl>
     </w:lvlOverride>
     <w:lvlOverride w:ilvl="8">
-      <w:lvl w:ilvl="8" w:tplc="8C34433A">
+      <w:lvl w:ilvl="8" w:tplc="4D5E6F24">
         <w:start w:val="1"/>
         <w:numFmt w:val="lowerRoman"/>
         <w:lvlText w:val="%9."/>
@@ -7804,7 +6738,7 @@
   <w:num w:numId="11" w16cid:durableId="1039671887">
     <w:abstractNumId w:val="2"/>
     <w:lvlOverride w:ilvl="0">
-      <w:lvl w:ilvl="0" w:tplc="4C42E34C">
+      <w:lvl w:ilvl="0" w:tplc="916C4AD0">
         <w:start w:val="1"/>
         <w:numFmt w:val="decimal"/>
         <w:lvlText w:val="%1)"/>
@@ -7834,7 +6768,7 @@
       </w:lvl>
     </w:lvlOverride>
     <w:lvlOverride w:ilvl="1">
-      <w:lvl w:ilvl="1" w:tplc="679089A8">
+      <w:lvl w:ilvl="1" w:tplc="8BF00D7A">
         <w:start w:val="1"/>
         <w:numFmt w:val="lowerLetter"/>
         <w:lvlText w:val="%2)"/>
@@ -7861,7 +6795,7 @@
       </w:lvl>
     </w:lvlOverride>
     <w:lvlOverride w:ilvl="2">
-      <w:lvl w:ilvl="2" w:tplc="7146EB7C">
+      <w:lvl w:ilvl="2" w:tplc="53B830BC">
         <w:start w:val="1"/>
         <w:numFmt w:val="lowerRoman"/>
         <w:lvlText w:val="%3)"/>
@@ -7888,7 +6822,7 @@
       </w:lvl>
     </w:lvlOverride>
     <w:lvlOverride w:ilvl="3">
-      <w:lvl w:ilvl="3" w:tplc="9D7AE704">
+      <w:lvl w:ilvl="3" w:tplc="F6DCE170">
         <w:start w:val="1"/>
         <w:numFmt w:val="decimal"/>
         <w:lvlText w:val="(%4)"/>
@@ -7915,7 +6849,7 @@
       </w:lvl>
     </w:lvlOverride>
     <w:lvlOverride w:ilvl="4">
-      <w:lvl w:ilvl="4" w:tplc="3C8C42C4">
+      <w:lvl w:ilvl="4" w:tplc="0FE4E08A">
         <w:start w:val="1"/>
         <w:numFmt w:val="lowerLetter"/>
         <w:lvlText w:val="(%5)"/>
@@ -7942,7 +6876,7 @@
       </w:lvl>
     </w:lvlOverride>
     <w:lvlOverride w:ilvl="5">
-      <w:lvl w:ilvl="5" w:tplc="A8C64B98">
+      <w:lvl w:ilvl="5" w:tplc="A3580D9A">
         <w:start w:val="1"/>
         <w:numFmt w:val="lowerRoman"/>
         <w:lvlText w:val="(%6)"/>
@@ -7969,7 +6903,7 @@
       </w:lvl>
     </w:lvlOverride>
     <w:lvlOverride w:ilvl="6">
-      <w:lvl w:ilvl="6" w:tplc="5336A428">
+      <w:lvl w:ilvl="6" w:tplc="1194BB02">
         <w:start w:val="1"/>
         <w:numFmt w:val="decimal"/>
         <w:lvlText w:val="%7."/>
@@ -7996,7 +6930,7 @@
       </w:lvl>
     </w:lvlOverride>
     <w:lvlOverride w:ilvl="7">
-      <w:lvl w:ilvl="7" w:tplc="028296D8">
+      <w:lvl w:ilvl="7" w:tplc="E02EE344">
         <w:start w:val="1"/>
         <w:numFmt w:val="lowerLetter"/>
         <w:lvlText w:val="%8."/>
@@ -8023,7 +6957,7 @@
       </w:lvl>
     </w:lvlOverride>
     <w:lvlOverride w:ilvl="8">
-      <w:lvl w:ilvl="8" w:tplc="8C34433A">
+      <w:lvl w:ilvl="8" w:tplc="4D5E6F24">
         <w:start w:val="1"/>
         <w:numFmt w:val="lowerRoman"/>
         <w:lvlText w:val="%9."/>

</xml_diff>